<commit_message>
file deleted and modified
</commit_message>
<xml_diff>
--- a/VsCode配置_编译环境相关.docx
+++ b/VsCode配置_编译环境相关.docx
@@ -5,6 +5,13 @@
     <w:sdt>
       <w:sdtPr>
         <w:rPr>
+          <w:rFonts w:asciiTheme="minorHAnsi" w:eastAsiaTheme="minorEastAsia" w:hAnsiTheme="minorHAnsi" w:cstheme="minorBidi"/>
+          <w:b w:val="0"/>
+          <w:bCs w:val="0"/>
+          <w:color w:val="auto"/>
+          <w:kern w:val="2"/>
+          <w:sz w:val="21"/>
+          <w:szCs w:val="22"/>
           <w:lang w:val="zh-CN"/>
         </w:rPr>
         <w:id w:val="-1767072642"/>
@@ -13,15 +20,7 @@
           <w:docPartUnique/>
         </w:docPartObj>
       </w:sdtPr>
-      <w:sdtEndPr>
-        <w:rPr>
-          <w:rFonts w:asciiTheme="minorHAnsi" w:eastAsiaTheme="minorEastAsia" w:hAnsiTheme="minorHAnsi" w:cstheme="minorBidi"/>
-          <w:color w:val="auto"/>
-          <w:kern w:val="2"/>
-          <w:sz w:val="21"/>
-          <w:szCs w:val="22"/>
-        </w:rPr>
-      </w:sdtEndPr>
+      <w:sdtEndPr/>
       <w:sdtContent>
         <w:p>
           <w:pPr>
@@ -33,8 +32,6 @@
             </w:rPr>
             <w:t>目录</w:t>
           </w:r>
-          <w:bookmarkStart w:id="0" w:name="_GoBack"/>
-          <w:bookmarkEnd w:id="0"/>
         </w:p>
         <w:p>
           <w:pPr>
@@ -55,7 +52,7 @@
           <w:r>
             <w:fldChar w:fldCharType="separate"/>
           </w:r>
-          <w:hyperlink w:anchor="_Toc34214040" w:history="1">
+          <w:hyperlink w:anchor="_Toc34226238" w:history="1">
             <w:r>
               <w:rPr>
                 <w:rStyle w:val="a4"/>
@@ -97,7 +94,7 @@
                 <w:noProof/>
                 <w:webHidden/>
               </w:rPr>
-              <w:instrText xml:space="preserve"> PAGEREF _Toc34214040 \h </w:instrText>
+              <w:instrText xml:space="preserve"> PAGEREF _Toc34226238 \h </w:instrText>
             </w:r>
             <w:r>
               <w:rPr>
@@ -138,7 +135,7 @@
               <w:noProof/>
             </w:rPr>
           </w:pPr>
-          <w:hyperlink w:anchor="_Toc34214041" w:history="1">
+          <w:hyperlink w:anchor="_Toc34226239" w:history="1">
             <w:r>
               <w:rPr>
                 <w:rStyle w:val="a4"/>
@@ -173,7 +170,7 @@
                 <w:noProof/>
                 <w:webHidden/>
               </w:rPr>
-              <w:instrText xml:space="preserve"> PAGEREF _Toc34214041 \h </w:instrText>
+              <w:instrText xml:space="preserve"> PAGEREF _Toc34226239 \h </w:instrText>
             </w:r>
             <w:r>
               <w:rPr>
@@ -205,6 +202,82 @@
           </w:hyperlink>
         </w:p>
         <w:p>
+          <w:pPr>
+            <w:pStyle w:val="10"/>
+            <w:tabs>
+              <w:tab w:val="right" w:leader="dot" w:pos="10456"/>
+            </w:tabs>
+            <w:rPr>
+              <w:noProof/>
+            </w:rPr>
+          </w:pPr>
+          <w:hyperlink w:anchor="_Toc34226240" w:history="1">
+            <w:r>
+              <w:rPr>
+                <w:rStyle w:val="a4"/>
+                <w:noProof/>
+              </w:rPr>
+              <w:t xml:space="preserve">3.VSCode </w:t>
+            </w:r>
+            <w:r>
+              <w:rPr>
+                <w:rStyle w:val="a4"/>
+                <w:rFonts w:hint="eastAsia"/>
+                <w:noProof/>
+              </w:rPr>
+              <w:t>常用快捷键</w:t>
+            </w:r>
+            <w:r>
+              <w:rPr>
+                <w:noProof/>
+                <w:webHidden/>
+              </w:rPr>
+              <w:tab/>
+            </w:r>
+            <w:r>
+              <w:rPr>
+                <w:noProof/>
+                <w:webHidden/>
+              </w:rPr>
+              <w:fldChar w:fldCharType="begin"/>
+            </w:r>
+            <w:r>
+              <w:rPr>
+                <w:noProof/>
+                <w:webHidden/>
+              </w:rPr>
+              <w:instrText xml:space="preserve"> PAGEREF _Toc34226240 \h </w:instrText>
+            </w:r>
+            <w:r>
+              <w:rPr>
+                <w:noProof/>
+                <w:webHidden/>
+              </w:rPr>
+            </w:r>
+            <w:r>
+              <w:rPr>
+                <w:noProof/>
+                <w:webHidden/>
+              </w:rPr>
+              <w:fldChar w:fldCharType="separate"/>
+            </w:r>
+            <w:r>
+              <w:rPr>
+                <w:noProof/>
+                <w:webHidden/>
+              </w:rPr>
+              <w:t>5</w:t>
+            </w:r>
+            <w:r>
+              <w:rPr>
+                <w:noProof/>
+                <w:webHidden/>
+              </w:rPr>
+              <w:fldChar w:fldCharType="end"/>
+            </w:r>
+          </w:hyperlink>
+        </w:p>
+        <w:p>
           <w:r>
             <w:rPr>
               <w:b/>
@@ -247,7 +320,7 @@
       <w:pPr>
         <w:pStyle w:val="1"/>
       </w:pPr>
-      <w:bookmarkStart w:id="1" w:name="_Toc34214040"/>
+      <w:bookmarkStart w:id="0" w:name="_Toc34226238"/>
       <w:r>
         <w:rPr>
           <w:rFonts w:hint="eastAsia"/>
@@ -261,7 +334,7 @@
         </w:rPr>
         <w:t>VsCode插件之vscode-icons</w:t>
       </w:r>
-      <w:bookmarkEnd w:id="1"/>
+      <w:bookmarkEnd w:id="0"/>
     </w:p>
     <w:p>
       <w:r>
@@ -296,11 +369,6 @@
       </w:r>
     </w:p>
     <w:p>
-      <w:pPr>
-        <w:rPr>
-          <w:rFonts w:hint="eastAsia"/>
-        </w:rPr>
-      </w:pPr>
       <w:r>
         <w:rPr>
           <w:rFonts w:hint="eastAsia"/>
@@ -316,11 +384,6 @@
     </w:p>
     <w:p/>
     <w:p>
-      <w:pPr>
-        <w:rPr>
-          <w:rFonts w:hint="eastAsia"/>
-        </w:rPr>
-      </w:pPr>
       <w:r>
         <w:rPr>
           <w:rFonts w:hint="eastAsia"/>
@@ -344,11 +407,6 @@
       </w:r>
     </w:p>
     <w:p>
-      <w:pPr>
-        <w:rPr>
-          <w:rFonts w:hint="eastAsia"/>
-        </w:rPr>
-      </w:pPr>
       <w:r>
         <w:rPr>
           <w:rFonts w:hint="eastAsia"/>
@@ -431,18 +489,10 @@
     </w:p>
     <w:p>
       <w:r>
-        <w:t xml:space="preserve">Go to File &gt; Preferences &gt; </w:t>
-      </w:r>
-      <w:r>
-        <w:t>File Icon Theme &gt; VSCode Icons.</w:t>
-      </w:r>
-    </w:p>
-    <w:p>
-      <w:pPr>
-        <w:rPr>
-          <w:rFonts w:hint="eastAsia"/>
-        </w:rPr>
-      </w:pPr>
+        <w:t>Go to File &gt; Preferences &gt; File Icon Theme &gt; VSCode Icons.</w:t>
+      </w:r>
+    </w:p>
+    <w:p>
       <w:r>
         <w:rPr>
           <w:rFonts w:hint="eastAsia"/>
@@ -473,7 +523,7 @@
                     </pic:cNvPicPr>
                   </pic:nvPicPr>
                   <pic:blipFill>
-                    <a:blip r:embed="rId6">
+                    <a:blip r:embed="rId8">
                       <a:extLst>
                         <a:ext uri="{28A0092B-C50C-407E-A947-70E740481C1C}">
                           <a14:useLocalDpi xmlns:a14="http://schemas.microsoft.com/office/drawing/2010/main" val="0"/>
@@ -506,11 +556,6 @@
       </w:r>
     </w:p>
     <w:p>
-      <w:pPr>
-        <w:rPr>
-          <w:rFonts w:hint="eastAsia"/>
-        </w:rPr>
-      </w:pPr>
       <w:r>
         <w:rPr>
           <w:noProof/>
@@ -533,7 +578,7 @@
                     </pic:cNvPicPr>
                   </pic:nvPicPr>
                   <pic:blipFill>
-                    <a:blip r:embed="rId7">
+                    <a:blip r:embed="rId9">
                       <a:extLst>
                         <a:ext uri="{28A0092B-C50C-407E-A947-70E740481C1C}">
                           <a14:useLocalDpi xmlns:a14="http://schemas.microsoft.com/office/drawing/2010/main" val="0"/>
@@ -567,11 +612,6 @@
     </w:p>
     <w:p/>
     <w:p>
-      <w:pPr>
-        <w:rPr>
-          <w:rFonts w:hint="eastAsia"/>
-        </w:rPr>
-      </w:pPr>
       <w:r>
         <w:rPr>
           <w:rFonts w:hint="eastAsia"/>
@@ -586,11 +626,6 @@
       </w:r>
     </w:p>
     <w:p>
-      <w:pPr>
-        <w:rPr>
-          <w:rFonts w:hint="eastAsia"/>
-        </w:rPr>
-      </w:pPr>
       <w:r>
         <w:rPr>
           <w:noProof/>
@@ -613,7 +648,7 @@
                     </pic:cNvPicPr>
                   </pic:nvPicPr>
                   <pic:blipFill>
-                    <a:blip r:embed="rId8">
+                    <a:blip r:embed="rId10">
                       <a:extLst>
                         <a:ext uri="{28A0092B-C50C-407E-A947-70E740481C1C}">
                           <a14:useLocalDpi xmlns:a14="http://schemas.microsoft.com/office/drawing/2010/main" val="0"/>
@@ -653,21 +688,12 @@
         <w:t>————————————————</w:t>
       </w:r>
     </w:p>
-    <w:p>
-      <w:pPr>
-        <w:rPr>
-          <w:rFonts w:hint="eastAsia"/>
-        </w:rPr>
-      </w:pPr>
-    </w:p>
+    <w:p/>
     <w:p>
       <w:pPr>
         <w:pStyle w:val="1"/>
-        <w:rPr>
-          <w:rFonts w:hint="eastAsia"/>
-        </w:rPr>
-      </w:pPr>
-      <w:bookmarkStart w:id="2" w:name="_Toc34214041"/>
+      </w:pPr>
+      <w:bookmarkStart w:id="1" w:name="_Toc34226239"/>
       <w:r>
         <w:rPr>
           <w:rFonts w:hint="eastAsia"/>
@@ -675,14 +701,9 @@
         <w:lastRenderedPageBreak/>
         <w:t>2.JAVA环境配置</w:t>
       </w:r>
-      <w:bookmarkEnd w:id="2"/>
-    </w:p>
-    <w:p>
-      <w:pPr>
-        <w:rPr>
-          <w:rFonts w:hint="eastAsia"/>
-        </w:rPr>
-      </w:pPr>
+      <w:bookmarkEnd w:id="1"/>
+    </w:p>
+    <w:p>
       <w:r>
         <w:rPr>
           <w:rFonts w:hint="eastAsia"/>
@@ -737,7 +758,7 @@
                     </pic:cNvPicPr>
                   </pic:nvPicPr>
                   <pic:blipFill>
-                    <a:blip r:embed="rId9">
+                    <a:blip r:embed="rId11">
                       <a:extLst>
                         <a:ext uri="{28A0092B-C50C-407E-A947-70E740481C1C}">
                           <a14:useLocalDpi xmlns:a14="http://schemas.microsoft.com/office/drawing/2010/main" val="0"/>
@@ -771,11 +792,6 @@
     </w:p>
     <w:p/>
     <w:p>
-      <w:pPr>
-        <w:rPr>
-          <w:rFonts w:hint="eastAsia"/>
-        </w:rPr>
-      </w:pPr>
       <w:r>
         <w:rPr>
           <w:rFonts w:hint="eastAsia"/>
@@ -830,7 +846,7 @@
                     </pic:cNvPicPr>
                   </pic:nvPicPr>
                   <pic:blipFill>
-                    <a:blip r:embed="rId10">
+                    <a:blip r:embed="rId12">
                       <a:extLst>
                         <a:ext uri="{28A0092B-C50C-407E-A947-70E740481C1C}">
                           <a14:useLocalDpi xmlns:a14="http://schemas.microsoft.com/office/drawing/2010/main" val="0"/>
@@ -864,11 +880,6 @@
     </w:p>
     <w:p/>
     <w:p>
-      <w:pPr>
-        <w:rPr>
-          <w:rFonts w:hint="eastAsia"/>
-        </w:rPr>
-      </w:pPr>
       <w:r>
         <w:rPr>
           <w:rFonts w:hint="eastAsia"/>
@@ -923,7 +934,7 @@
                     </pic:cNvPicPr>
                   </pic:nvPicPr>
                   <pic:blipFill>
-                    <a:blip r:embed="rId11">
+                    <a:blip r:embed="rId13">
                       <a:extLst>
                         <a:ext uri="{28A0092B-C50C-407E-A947-70E740481C1C}">
                           <a14:useLocalDpi xmlns:a14="http://schemas.microsoft.com/office/drawing/2010/main" val="0"/>
@@ -957,6 +968,2352 @@
     </w:p>
     <w:p>
       <w:r>
+        <w:br w:type="page"/>
+      </w:r>
+    </w:p>
+    <w:p>
+      <w:pPr>
+        <w:pStyle w:val="1"/>
+      </w:pPr>
+      <w:bookmarkStart w:id="2" w:name="_Toc34226240"/>
+      <w:r>
+        <w:rPr>
+          <w:rFonts w:hint="eastAsia"/>
+        </w:rPr>
+        <w:lastRenderedPageBreak/>
+        <w:t>3.</w:t>
+      </w:r>
+      <w:hyperlink r:id="rId14" w:history="1">
+        <w:r>
+          <w:rPr>
+            <w:rStyle w:val="a4"/>
+            <w:rFonts w:hint="eastAsia"/>
+            <w:color w:val="auto"/>
+            <w:u w:val="none"/>
+          </w:rPr>
+          <w:t>VSCode 常用快捷键</w:t>
+        </w:r>
+        <w:bookmarkEnd w:id="2"/>
+      </w:hyperlink>
+    </w:p>
+    <w:p>
+      <w:pPr>
+        <w:pStyle w:val="a5"/>
+        <w:spacing w:before="150" w:beforeAutospacing="0" w:after="150" w:afterAutospacing="0"/>
+        <w:rPr>
+          <w:rFonts w:ascii="Arial" w:hAnsi="Arial" w:cs="Arial"/>
+          <w:color w:val="494949"/>
+          <w:sz w:val="21"/>
+          <w:szCs w:val="21"/>
+        </w:rPr>
+      </w:pPr>
+      <w:r>
+        <w:rPr>
+          <w:rFonts w:ascii="Arial" w:hAnsi="Arial" w:cs="Arial"/>
+          <w:color w:val="494949"/>
+          <w:sz w:val="21"/>
+          <w:szCs w:val="21"/>
+        </w:rPr>
+        <w:t>alt+a  workbench.action.toggleSidebarVisibility</w:t>
+      </w:r>
+    </w:p>
+    <w:p>
+      <w:pPr>
+        <w:pStyle w:val="a5"/>
+        <w:spacing w:before="150" w:beforeAutospacing="0" w:after="150" w:afterAutospacing="0"/>
+        <w:rPr>
+          <w:rFonts w:ascii="Arial" w:hAnsi="Arial" w:cs="Arial"/>
+          <w:color w:val="494949"/>
+          <w:sz w:val="21"/>
+          <w:szCs w:val="21"/>
+        </w:rPr>
+      </w:pPr>
+      <w:r>
+        <w:rPr>
+          <w:rFonts w:ascii="Arial" w:hAnsi="Arial" w:cs="Arial"/>
+          <w:color w:val="494949"/>
+          <w:sz w:val="21"/>
+          <w:szCs w:val="21"/>
+        </w:rPr>
+        <w:t>ctrl+alt+t   workbench.files.action.focusFilesExplorer</w:t>
+      </w:r>
+    </w:p>
+    <w:p>
+      <w:pPr>
+        <w:pStyle w:val="a5"/>
+        <w:spacing w:before="150" w:beforeAutospacing="0" w:after="150" w:afterAutospacing="0"/>
+        <w:rPr>
+          <w:rFonts w:ascii="Arial" w:hAnsi="Arial" w:cs="Arial"/>
+          <w:color w:val="494949"/>
+          <w:sz w:val="21"/>
+          <w:szCs w:val="21"/>
+        </w:rPr>
+      </w:pPr>
+      <w:r>
+        <w:rPr>
+          <w:rFonts w:ascii="Arial" w:hAnsi="Arial" w:cs="Arial"/>
+          <w:color w:val="494949"/>
+          <w:sz w:val="21"/>
+          <w:szCs w:val="21"/>
+        </w:rPr>
+        <w:t>ctrl+alt+d  workbench.action.closeFolder</w:t>
+      </w:r>
+    </w:p>
+    <w:p>
+      <w:pPr>
+        <w:pStyle w:val="a5"/>
+        <w:spacing w:before="150" w:beforeAutospacing="0" w:after="150" w:afterAutospacing="0"/>
+        <w:rPr>
+          <w:rFonts w:ascii="Arial" w:hAnsi="Arial" w:cs="Arial"/>
+          <w:color w:val="494949"/>
+          <w:sz w:val="21"/>
+          <w:szCs w:val="21"/>
+        </w:rPr>
+      </w:pPr>
+      <w:r>
+        <w:rPr>
+          <w:rFonts w:ascii="Arial" w:hAnsi="Arial" w:cs="Arial"/>
+          <w:color w:val="494949"/>
+          <w:sz w:val="21"/>
+          <w:szCs w:val="21"/>
+        </w:rPr>
+        <w:t>alt+l  workbench.action.files.newFolder</w:t>
+      </w:r>
+    </w:p>
+    <w:p>
+      <w:pPr>
+        <w:pStyle w:val="a5"/>
+        <w:spacing w:before="150" w:beforeAutospacing="0" w:after="150" w:afterAutospacing="0"/>
+        <w:rPr>
+          <w:rFonts w:ascii="Arial" w:hAnsi="Arial" w:cs="Arial"/>
+          <w:color w:val="494949"/>
+          <w:sz w:val="21"/>
+          <w:szCs w:val="21"/>
+        </w:rPr>
+      </w:pPr>
+      <w:r>
+        <w:rPr>
+          <w:rFonts w:ascii="Arial" w:hAnsi="Arial" w:cs="Arial"/>
+          <w:color w:val="494949"/>
+          <w:sz w:val="21"/>
+          <w:szCs w:val="21"/>
+        </w:rPr>
+        <w:t>alt+s  workbench.view.explorer</w:t>
+      </w:r>
+    </w:p>
+    <w:p>
+      <w:pPr>
+        <w:pStyle w:val="a5"/>
+        <w:spacing w:before="150" w:beforeAutospacing="0" w:after="150" w:afterAutospacing="0"/>
+        <w:rPr>
+          <w:rFonts w:ascii="Arial" w:hAnsi="Arial" w:cs="Arial"/>
+          <w:color w:val="494949"/>
+          <w:sz w:val="21"/>
+          <w:szCs w:val="21"/>
+        </w:rPr>
+      </w:pPr>
+      <w:r>
+        <w:rPr>
+          <w:rFonts w:ascii="Arial" w:hAnsi="Arial" w:cs="Arial"/>
+          <w:color w:val="494949"/>
+          <w:sz w:val="21"/>
+          <w:szCs w:val="21"/>
+        </w:rPr>
+        <w:t>alt+q  workbench.action.toggleFullScreen</w:t>
+      </w:r>
+    </w:p>
+    <w:p>
+      <w:pPr>
+        <w:pStyle w:val="a5"/>
+        <w:spacing w:before="150" w:beforeAutospacing="0" w:after="150" w:afterAutospacing="0"/>
+        <w:rPr>
+          <w:rFonts w:ascii="Arial" w:hAnsi="Arial" w:cs="Arial"/>
+          <w:color w:val="494949"/>
+          <w:sz w:val="21"/>
+          <w:szCs w:val="21"/>
+        </w:rPr>
+      </w:pPr>
+      <w:r>
+        <w:rPr>
+          <w:rFonts w:ascii="Arial" w:hAnsi="Arial" w:cs="Arial"/>
+          <w:color w:val="494949"/>
+          <w:sz w:val="21"/>
+          <w:szCs w:val="21"/>
+        </w:rPr>
+        <w:t>alt+2  workbench.action.output.toggleOutput</w:t>
+      </w:r>
+    </w:p>
+    <w:p>
+      <w:pPr>
+        <w:pStyle w:val="a5"/>
+        <w:spacing w:before="150" w:beforeAutospacing="0" w:after="150" w:afterAutospacing="0"/>
+        <w:rPr>
+          <w:rFonts w:ascii="Arial" w:hAnsi="Arial" w:cs="Arial"/>
+          <w:color w:val="494949"/>
+          <w:sz w:val="21"/>
+          <w:szCs w:val="21"/>
+        </w:rPr>
+      </w:pPr>
+      <w:r>
+        <w:rPr>
+          <w:rFonts w:ascii="Arial" w:hAnsi="Arial" w:cs="Arial"/>
+          <w:color w:val="494949"/>
+          <w:sz w:val="21"/>
+          <w:szCs w:val="21"/>
+        </w:rPr>
+        <w:t>alt+e  workbench.action.focusSideBar</w:t>
+      </w:r>
+    </w:p>
+    <w:p>
+      <w:pPr>
+        <w:pStyle w:val="a5"/>
+        <w:spacing w:before="150" w:beforeAutospacing="0" w:after="150" w:afterAutospacing="0"/>
+        <w:rPr>
+          <w:rFonts w:ascii="Arial" w:hAnsi="Arial" w:cs="Arial"/>
+          <w:color w:val="494949"/>
+          <w:sz w:val="21"/>
+          <w:szCs w:val="21"/>
+        </w:rPr>
+      </w:pPr>
+      <w:r>
+        <w:rPr>
+          <w:rFonts w:ascii="Arial" w:hAnsi="Arial" w:cs="Arial"/>
+          <w:color w:val="494949"/>
+          <w:sz w:val="21"/>
+          <w:szCs w:val="21"/>
+        </w:rPr>
+        <w:t>alt+x  workbench.action.focusFirstEditorGroup</w:t>
+      </w:r>
+    </w:p>
+    <w:p>
+      <w:pPr>
+        <w:pStyle w:val="a5"/>
+        <w:spacing w:before="150" w:beforeAutospacing="0" w:after="150" w:afterAutospacing="0"/>
+        <w:rPr>
+          <w:rFonts w:ascii="Arial" w:hAnsi="Arial" w:cs="Arial"/>
+          <w:color w:val="494949"/>
+          <w:sz w:val="21"/>
+          <w:szCs w:val="21"/>
+        </w:rPr>
+      </w:pPr>
+      <w:r>
+        <w:rPr>
+          <w:rFonts w:ascii="Arial" w:hAnsi="Arial" w:cs="Arial"/>
+          <w:color w:val="494949"/>
+          <w:sz w:val="21"/>
+          <w:szCs w:val="21"/>
+        </w:rPr>
+        <w:t>ctrl+w  workbench.action.closeActiveEditor</w:t>
+      </w:r>
+    </w:p>
+    <w:p>
+      <w:pPr>
+        <w:pStyle w:val="a5"/>
+        <w:spacing w:before="150" w:beforeAutospacing="0" w:after="150" w:afterAutospacing="0"/>
+        <w:rPr>
+          <w:rFonts w:ascii="Arial" w:hAnsi="Arial" w:cs="Arial"/>
+          <w:color w:val="494949"/>
+          <w:sz w:val="21"/>
+          <w:szCs w:val="21"/>
+        </w:rPr>
+      </w:pPr>
+      <w:r>
+        <w:rPr>
+          <w:rFonts w:ascii="Arial" w:hAnsi="Arial" w:cs="Arial"/>
+          <w:color w:val="494949"/>
+          <w:sz w:val="21"/>
+          <w:szCs w:val="21"/>
+        </w:rPr>
+        <w:t>ctrl+shift+p    command</w:t>
+      </w:r>
+    </w:p>
+    <w:p>
+      <w:pPr>
+        <w:pStyle w:val="a5"/>
+        <w:spacing w:before="150" w:beforeAutospacing="0" w:after="150" w:afterAutospacing="0"/>
+        <w:rPr>
+          <w:rFonts w:ascii="Arial" w:hAnsi="Arial" w:cs="Arial"/>
+          <w:color w:val="494949"/>
+          <w:sz w:val="21"/>
+          <w:szCs w:val="21"/>
+        </w:rPr>
+      </w:pPr>
+      <w:r>
+        <w:rPr>
+          <w:rFonts w:ascii="Arial" w:hAnsi="Arial" w:cs="Arial"/>
+          <w:color w:val="494949"/>
+          <w:sz w:val="21"/>
+          <w:szCs w:val="21"/>
+        </w:rPr>
+        <w:t>ctrl+alt+p    </w:t>
+      </w:r>
+      <w:r>
+        <w:rPr>
+          <w:rFonts w:ascii="Arial" w:hAnsi="Arial" w:cs="Arial"/>
+          <w:color w:val="494949"/>
+          <w:sz w:val="21"/>
+          <w:szCs w:val="21"/>
+        </w:rPr>
+        <w:t>拷贝当前打开文件的全路径</w:t>
+      </w:r>
+    </w:p>
+    <w:p>
+      <w:pPr>
+        <w:pStyle w:val="a5"/>
+        <w:spacing w:before="150" w:beforeAutospacing="0" w:after="150" w:afterAutospacing="0"/>
+        <w:rPr>
+          <w:rFonts w:ascii="Arial" w:hAnsi="Arial" w:cs="Arial"/>
+          <w:color w:val="494949"/>
+          <w:sz w:val="21"/>
+          <w:szCs w:val="21"/>
+        </w:rPr>
+      </w:pPr>
+      <w:r>
+        <w:rPr>
+          <w:rFonts w:ascii="Arial" w:hAnsi="Arial" w:cs="Arial"/>
+          <w:color w:val="494949"/>
+          <w:sz w:val="21"/>
+          <w:szCs w:val="21"/>
+        </w:rPr>
+        <w:t>ctrl+alt+d  workbench.action.closeFolder</w:t>
+      </w:r>
+    </w:p>
+    <w:p>
+      <w:pPr>
+        <w:pStyle w:val="a5"/>
+        <w:spacing w:before="150" w:beforeAutospacing="0" w:after="150" w:afterAutospacing="0"/>
+        <w:rPr>
+          <w:rFonts w:ascii="Arial" w:hAnsi="Arial" w:cs="Arial"/>
+          <w:color w:val="494949"/>
+          <w:sz w:val="21"/>
+          <w:szCs w:val="21"/>
+        </w:rPr>
+      </w:pPr>
+      <w:r>
+        <w:rPr>
+          <w:rFonts w:ascii="Arial" w:hAnsi="Arial" w:cs="Arial"/>
+          <w:color w:val="494949"/>
+          <w:sz w:val="21"/>
+          <w:szCs w:val="21"/>
+        </w:rPr>
+        <w:t xml:space="preserve">ctrl+alt+f  workbench.action.closefile </w:t>
+      </w:r>
+      <w:r>
+        <w:rPr>
+          <w:rFonts w:ascii="Arial" w:hAnsi="Arial" w:cs="Arial"/>
+          <w:color w:val="494949"/>
+          <w:sz w:val="21"/>
+          <w:szCs w:val="21"/>
+        </w:rPr>
+        <w:t>这文件必须是激活状态</w:t>
+      </w:r>
+    </w:p>
+    <w:p>
+      <w:pPr>
+        <w:pStyle w:val="a5"/>
+        <w:spacing w:before="150" w:beforeAutospacing="0" w:after="150" w:afterAutospacing="0"/>
+        <w:rPr>
+          <w:rFonts w:ascii="Arial" w:hAnsi="Arial" w:cs="Arial"/>
+          <w:color w:val="494949"/>
+          <w:sz w:val="21"/>
+          <w:szCs w:val="21"/>
+        </w:rPr>
+      </w:pPr>
+      <w:r>
+        <w:rPr>
+          <w:rFonts w:ascii="Arial" w:hAnsi="Arial" w:cs="Arial"/>
+          <w:color w:val="494949"/>
+          <w:sz w:val="21"/>
+          <w:szCs w:val="21"/>
+        </w:rPr>
+        <w:t>ctrl+alt+m  </w:t>
+      </w:r>
+      <w:r>
+        <w:rPr>
+          <w:rFonts w:ascii="Arial" w:hAnsi="Arial" w:cs="Arial"/>
+          <w:color w:val="494949"/>
+          <w:sz w:val="21"/>
+          <w:szCs w:val="21"/>
+        </w:rPr>
+        <w:t>激活当前文件在边栏的文件名</w:t>
+      </w:r>
+    </w:p>
+    <w:p>
+      <w:pPr>
+        <w:pStyle w:val="a5"/>
+        <w:spacing w:before="150" w:beforeAutospacing="0" w:after="150" w:afterAutospacing="0"/>
+        <w:rPr>
+          <w:rFonts w:ascii="Arial" w:hAnsi="Arial" w:cs="Arial"/>
+          <w:color w:val="494949"/>
+          <w:sz w:val="21"/>
+          <w:szCs w:val="21"/>
+        </w:rPr>
+      </w:pPr>
+      <w:r>
+        <w:rPr>
+          <w:rFonts w:ascii="Arial" w:hAnsi="Arial" w:cs="Arial"/>
+          <w:color w:val="494949"/>
+          <w:sz w:val="21"/>
+          <w:szCs w:val="21"/>
+        </w:rPr>
+        <w:t xml:space="preserve">shift+alt+[/] </w:t>
+      </w:r>
+      <w:r>
+        <w:rPr>
+          <w:rFonts w:ascii="Arial" w:hAnsi="Arial" w:cs="Arial"/>
+          <w:color w:val="494949"/>
+          <w:sz w:val="21"/>
+          <w:szCs w:val="21"/>
+        </w:rPr>
+        <w:t>打开前</w:t>
+      </w:r>
+      <w:r>
+        <w:rPr>
+          <w:rFonts w:ascii="Arial" w:hAnsi="Arial" w:cs="Arial"/>
+          <w:color w:val="494949"/>
+          <w:sz w:val="21"/>
+          <w:szCs w:val="21"/>
+        </w:rPr>
+        <w:t>/</w:t>
+      </w:r>
+      <w:r>
+        <w:rPr>
+          <w:rFonts w:ascii="Arial" w:hAnsi="Arial" w:cs="Arial"/>
+          <w:color w:val="494949"/>
+          <w:sz w:val="21"/>
+          <w:szCs w:val="21"/>
+        </w:rPr>
+        <w:t>后一个</w:t>
+      </w:r>
+      <w:r>
+        <w:rPr>
+          <w:rFonts w:ascii="Arial" w:hAnsi="Arial" w:cs="Arial"/>
+          <w:color w:val="494949"/>
+          <w:sz w:val="21"/>
+          <w:szCs w:val="21"/>
+        </w:rPr>
+        <w:t>workfiles</w:t>
+      </w:r>
+    </w:p>
+    <w:p>
+      <w:pPr>
+        <w:pStyle w:val="a5"/>
+        <w:spacing w:before="150" w:beforeAutospacing="0" w:after="150" w:afterAutospacing="0"/>
+        <w:rPr>
+          <w:rFonts w:ascii="Arial" w:hAnsi="Arial" w:cs="Arial"/>
+          <w:color w:val="494949"/>
+          <w:sz w:val="21"/>
+          <w:szCs w:val="21"/>
+        </w:rPr>
+      </w:pPr>
+      <w:r>
+        <w:rPr>
+          <w:rFonts w:ascii="Arial" w:hAnsi="Arial" w:cs="Arial"/>
+          <w:color w:val="494949"/>
+          <w:sz w:val="21"/>
+          <w:szCs w:val="21"/>
+        </w:rPr>
+        <w:t>alt+right/left  </w:t>
+      </w:r>
+      <w:r>
+        <w:rPr>
+          <w:rFonts w:ascii="Arial" w:hAnsi="Arial" w:cs="Arial"/>
+          <w:color w:val="494949"/>
+          <w:sz w:val="21"/>
+          <w:szCs w:val="21"/>
+        </w:rPr>
+        <w:t>前</w:t>
+      </w:r>
+      <w:r>
+        <w:rPr>
+          <w:rFonts w:ascii="Arial" w:hAnsi="Arial" w:cs="Arial"/>
+          <w:color w:val="494949"/>
+          <w:sz w:val="21"/>
+          <w:szCs w:val="21"/>
+        </w:rPr>
+        <w:t>/</w:t>
+      </w:r>
+      <w:r>
+        <w:rPr>
+          <w:rFonts w:ascii="Arial" w:hAnsi="Arial" w:cs="Arial"/>
+          <w:color w:val="494949"/>
+          <w:sz w:val="21"/>
+          <w:szCs w:val="21"/>
+        </w:rPr>
+        <w:t>后一个文档</w:t>
+      </w:r>
+    </w:p>
+    <w:p>
+      <w:pPr>
+        <w:pStyle w:val="a5"/>
+        <w:spacing w:before="150" w:beforeAutospacing="0" w:after="150" w:afterAutospacing="0"/>
+        <w:rPr>
+          <w:rFonts w:ascii="Arial" w:hAnsi="Arial" w:cs="Arial"/>
+          <w:color w:val="494949"/>
+          <w:sz w:val="21"/>
+          <w:szCs w:val="21"/>
+        </w:rPr>
+      </w:pPr>
+      <w:r>
+        <w:rPr>
+          <w:rFonts w:ascii="Arial" w:hAnsi="Arial" w:cs="Arial"/>
+          <w:color w:val="494949"/>
+          <w:sz w:val="21"/>
+          <w:szCs w:val="21"/>
+        </w:rPr>
+        <w:t>shift+alt+f12  </w:t>
+      </w:r>
+      <w:r>
+        <w:rPr>
+          <w:rFonts w:ascii="Arial" w:hAnsi="Arial" w:cs="Arial"/>
+          <w:color w:val="494949"/>
+          <w:sz w:val="21"/>
+          <w:szCs w:val="21"/>
+        </w:rPr>
+        <w:t>当前打开的文档添加到</w:t>
+      </w:r>
+      <w:r>
+        <w:rPr>
+          <w:rFonts w:ascii="Arial" w:hAnsi="Arial" w:cs="Arial"/>
+          <w:color w:val="494949"/>
+          <w:sz w:val="21"/>
+          <w:szCs w:val="21"/>
+        </w:rPr>
+        <w:t>working fils workbench</w:t>
+      </w:r>
+    </w:p>
+    <w:p>
+      <w:pPr>
+        <w:pStyle w:val="a5"/>
+        <w:spacing w:before="150" w:beforeAutospacing="0" w:after="150" w:afterAutospacing="0"/>
+        <w:rPr>
+          <w:rFonts w:ascii="Arial" w:hAnsi="Arial" w:cs="Arial"/>
+          <w:color w:val="494949"/>
+          <w:sz w:val="21"/>
+          <w:szCs w:val="21"/>
+        </w:rPr>
+      </w:pPr>
+      <w:r>
+        <w:rPr>
+          <w:rFonts w:ascii="Arial" w:hAnsi="Arial" w:cs="Arial"/>
+          <w:color w:val="494949"/>
+          <w:sz w:val="21"/>
+          <w:szCs w:val="21"/>
+        </w:rPr>
+        <w:t>f7 workbench.action.tasks.build</w:t>
+      </w:r>
+    </w:p>
+    <w:p>
+      <w:pPr>
+        <w:pStyle w:val="a5"/>
+        <w:spacing w:before="150" w:beforeAutospacing="0" w:after="150" w:afterAutospacing="0"/>
+        <w:rPr>
+          <w:rFonts w:ascii="Arial" w:hAnsi="Arial" w:cs="Arial"/>
+          <w:color w:val="494949"/>
+          <w:sz w:val="21"/>
+          <w:szCs w:val="21"/>
+        </w:rPr>
+      </w:pPr>
+      <w:r>
+        <w:rPr>
+          <w:rFonts w:ascii="Arial" w:hAnsi="Arial" w:cs="Arial"/>
+          <w:color w:val="494949"/>
+          <w:sz w:val="21"/>
+          <w:szCs w:val="21"/>
+        </w:rPr>
+        <w:t xml:space="preserve">ctrl+shift+c </w:t>
+      </w:r>
+      <w:r>
+        <w:rPr>
+          <w:rFonts w:ascii="Arial" w:hAnsi="Arial" w:cs="Arial"/>
+          <w:color w:val="494949"/>
+          <w:sz w:val="21"/>
+          <w:szCs w:val="21"/>
+        </w:rPr>
+        <w:t>打开一个新的命令行窗口</w:t>
+      </w:r>
+    </w:p>
+    <w:p>
+      <w:pPr>
+        <w:pStyle w:val="a5"/>
+        <w:spacing w:before="150" w:beforeAutospacing="0" w:after="150" w:afterAutospacing="0"/>
+        <w:rPr>
+          <w:rFonts w:ascii="Arial" w:hAnsi="Arial" w:cs="Arial"/>
+          <w:color w:val="494949"/>
+          <w:sz w:val="21"/>
+          <w:szCs w:val="21"/>
+        </w:rPr>
+      </w:pPr>
+      <w:r>
+        <w:rPr>
+          <w:rFonts w:ascii="Arial" w:hAnsi="Arial" w:cs="Arial"/>
+          <w:color w:val="494949"/>
+          <w:sz w:val="21"/>
+          <w:szCs w:val="21"/>
+        </w:rPr>
+        <w:t xml:space="preserve">ctrl+n </w:t>
+      </w:r>
+      <w:r>
+        <w:rPr>
+          <w:rFonts w:ascii="Arial" w:hAnsi="Arial" w:cs="Arial"/>
+          <w:color w:val="494949"/>
+          <w:sz w:val="21"/>
+          <w:szCs w:val="21"/>
+        </w:rPr>
+        <w:t>添加一个空白</w:t>
+      </w:r>
+      <w:r>
+        <w:rPr>
+          <w:rFonts w:ascii="Arial" w:hAnsi="Arial" w:cs="Arial"/>
+          <w:color w:val="494949"/>
+          <w:sz w:val="21"/>
+          <w:szCs w:val="21"/>
+        </w:rPr>
+        <w:t>tab</w:t>
+      </w:r>
+    </w:p>
+    <w:p>
+      <w:pPr>
+        <w:pStyle w:val="a5"/>
+        <w:spacing w:before="150" w:beforeAutospacing="0" w:after="150" w:afterAutospacing="0"/>
+        <w:rPr>
+          <w:rFonts w:ascii="Arial" w:hAnsi="Arial" w:cs="Arial"/>
+          <w:color w:val="494949"/>
+          <w:sz w:val="21"/>
+          <w:szCs w:val="21"/>
+        </w:rPr>
+      </w:pPr>
+      <w:r>
+        <w:rPr>
+          <w:rFonts w:ascii="Arial" w:hAnsi="Arial" w:cs="Arial"/>
+          <w:color w:val="494949"/>
+          <w:sz w:val="21"/>
+          <w:szCs w:val="21"/>
+        </w:rPr>
+        <w:t>双击边栏中的文件名</w:t>
+      </w:r>
+      <w:r>
+        <w:rPr>
+          <w:rFonts w:ascii="Arial" w:hAnsi="Arial" w:cs="Arial"/>
+          <w:color w:val="494949"/>
+          <w:sz w:val="21"/>
+          <w:szCs w:val="21"/>
+        </w:rPr>
+        <w:t>,</w:t>
+      </w:r>
+      <w:r>
+        <w:rPr>
+          <w:rFonts w:ascii="Arial" w:hAnsi="Arial" w:cs="Arial"/>
+          <w:color w:val="494949"/>
+          <w:sz w:val="21"/>
+          <w:szCs w:val="21"/>
+        </w:rPr>
+        <w:t>在新的</w:t>
+      </w:r>
+      <w:r>
+        <w:rPr>
+          <w:rFonts w:ascii="Arial" w:hAnsi="Arial" w:cs="Arial"/>
+          <w:color w:val="494949"/>
+          <w:sz w:val="21"/>
+          <w:szCs w:val="21"/>
+        </w:rPr>
+        <w:t>tab</w:t>
+      </w:r>
+      <w:r>
+        <w:rPr>
+          <w:rFonts w:ascii="Arial" w:hAnsi="Arial" w:cs="Arial"/>
+          <w:color w:val="494949"/>
+          <w:sz w:val="21"/>
+          <w:szCs w:val="21"/>
+        </w:rPr>
+        <w:t>中打开</w:t>
+      </w:r>
+    </w:p>
+    <w:p>
+      <w:pPr>
+        <w:pStyle w:val="a5"/>
+        <w:spacing w:before="150" w:beforeAutospacing="0" w:after="150" w:afterAutospacing="0"/>
+        <w:rPr>
+          <w:rFonts w:ascii="Arial" w:hAnsi="Arial" w:cs="Arial"/>
+          <w:b/>
+          <w:color w:val="494949"/>
+          <w:sz w:val="21"/>
+          <w:szCs w:val="21"/>
+        </w:rPr>
+      </w:pPr>
+      <w:r>
+        <w:rPr>
+          <w:rFonts w:ascii="Arial" w:hAnsi="Arial" w:cs="Arial"/>
+          <w:b/>
+          <w:color w:val="494949"/>
+          <w:sz w:val="21"/>
+          <w:szCs w:val="21"/>
+        </w:rPr>
+        <w:t>编辑器</w:t>
+      </w:r>
+    </w:p>
+    <w:p>
+      <w:pPr>
+        <w:pStyle w:val="a5"/>
+        <w:spacing w:before="150" w:beforeAutospacing="0" w:after="150" w:afterAutospacing="0"/>
+        <w:rPr>
+          <w:rFonts w:ascii="Arial" w:hAnsi="Arial" w:cs="Arial"/>
+          <w:color w:val="494949"/>
+          <w:sz w:val="21"/>
+          <w:szCs w:val="21"/>
+        </w:rPr>
+      </w:pPr>
+      <w:r>
+        <w:rPr>
+          <w:rFonts w:ascii="Arial" w:hAnsi="Arial" w:cs="Arial"/>
+          <w:color w:val="494949"/>
+          <w:sz w:val="21"/>
+          <w:szCs w:val="21"/>
+        </w:rPr>
+        <w:t xml:space="preserve">ctrl+\\   </w:t>
+      </w:r>
+      <w:r>
+        <w:rPr>
+          <w:rFonts w:ascii="Arial" w:hAnsi="Arial" w:cs="Arial"/>
+          <w:color w:val="494949"/>
+          <w:sz w:val="21"/>
+          <w:szCs w:val="21"/>
+        </w:rPr>
+        <w:t>拆分编辑器</w:t>
+      </w:r>
+    </w:p>
+    <w:p>
+      <w:pPr>
+        <w:pStyle w:val="a5"/>
+        <w:spacing w:before="150" w:beforeAutospacing="0" w:after="150" w:afterAutospacing="0"/>
+        <w:rPr>
+          <w:rFonts w:ascii="Arial" w:hAnsi="Arial" w:cs="Arial"/>
+          <w:color w:val="494949"/>
+          <w:sz w:val="21"/>
+          <w:szCs w:val="21"/>
+        </w:rPr>
+      </w:pPr>
+      <w:r>
+        <w:rPr>
+          <w:rFonts w:ascii="Arial" w:hAnsi="Arial" w:cs="Arial"/>
+          <w:color w:val="494949"/>
+          <w:sz w:val="21"/>
+          <w:szCs w:val="21"/>
+        </w:rPr>
+        <w:t xml:space="preserve">shift+alt+,   </w:t>
+      </w:r>
+      <w:r>
+        <w:rPr>
+          <w:rFonts w:ascii="Arial" w:hAnsi="Arial" w:cs="Arial"/>
+          <w:color w:val="494949"/>
+          <w:sz w:val="21"/>
+          <w:szCs w:val="21"/>
+        </w:rPr>
+        <w:t>激活左边的编辑器</w:t>
+      </w:r>
+      <w:r>
+        <w:rPr>
+          <w:rFonts w:ascii="Arial" w:hAnsi="Arial" w:cs="Arial"/>
+          <w:color w:val="494949"/>
+          <w:sz w:val="21"/>
+          <w:szCs w:val="21"/>
+        </w:rPr>
+        <w:t>,</w:t>
+      </w:r>
+      <w:r>
+        <w:rPr>
+          <w:rFonts w:ascii="Arial" w:hAnsi="Arial" w:cs="Arial"/>
+          <w:color w:val="494949"/>
+          <w:sz w:val="21"/>
+          <w:szCs w:val="21"/>
+        </w:rPr>
+        <w:t>当拆分编辑器时</w:t>
+      </w:r>
+    </w:p>
+    <w:p>
+      <w:pPr>
+        <w:pStyle w:val="a5"/>
+        <w:spacing w:before="150" w:beforeAutospacing="0" w:after="150" w:afterAutospacing="0"/>
+        <w:rPr>
+          <w:rFonts w:ascii="Arial" w:hAnsi="Arial" w:cs="Arial"/>
+          <w:color w:val="494949"/>
+          <w:sz w:val="21"/>
+          <w:szCs w:val="21"/>
+        </w:rPr>
+      </w:pPr>
+      <w:r>
+        <w:rPr>
+          <w:rFonts w:ascii="Arial" w:hAnsi="Arial" w:cs="Arial"/>
+          <w:color w:val="494949"/>
+          <w:sz w:val="21"/>
+          <w:szCs w:val="21"/>
+        </w:rPr>
+        <w:t xml:space="preserve">shift+alt+.   </w:t>
+      </w:r>
+      <w:r>
+        <w:rPr>
+          <w:rFonts w:ascii="Arial" w:hAnsi="Arial" w:cs="Arial"/>
+          <w:color w:val="494949"/>
+          <w:sz w:val="21"/>
+          <w:szCs w:val="21"/>
+        </w:rPr>
+        <w:t>激活右边的编辑器</w:t>
+      </w:r>
+      <w:r>
+        <w:rPr>
+          <w:rFonts w:ascii="Arial" w:hAnsi="Arial" w:cs="Arial"/>
+          <w:color w:val="494949"/>
+          <w:sz w:val="21"/>
+          <w:szCs w:val="21"/>
+        </w:rPr>
+        <w:t>,</w:t>
+      </w:r>
+      <w:r>
+        <w:rPr>
+          <w:rFonts w:ascii="Arial" w:hAnsi="Arial" w:cs="Arial"/>
+          <w:color w:val="494949"/>
+          <w:sz w:val="21"/>
+          <w:szCs w:val="21"/>
+        </w:rPr>
+        <w:t>当拆分编辑器时</w:t>
+      </w:r>
+    </w:p>
+    <w:p>
+      <w:pPr>
+        <w:pStyle w:val="a5"/>
+        <w:spacing w:before="150" w:beforeAutospacing="0" w:after="150" w:afterAutospacing="0"/>
+        <w:rPr>
+          <w:rFonts w:ascii="Arial" w:hAnsi="Arial" w:cs="Arial"/>
+          <w:color w:val="494949"/>
+          <w:sz w:val="21"/>
+          <w:szCs w:val="21"/>
+        </w:rPr>
+      </w:pPr>
+      <w:r>
+        <w:rPr>
+          <w:rFonts w:ascii="Arial" w:hAnsi="Arial" w:cs="Arial"/>
+          <w:color w:val="494949"/>
+          <w:sz w:val="21"/>
+          <w:szCs w:val="21"/>
+        </w:rPr>
+        <w:t> </w:t>
+      </w:r>
+    </w:p>
+    <w:p>
+      <w:pPr>
+        <w:pStyle w:val="a5"/>
+        <w:spacing w:before="150" w:beforeAutospacing="0" w:after="150" w:afterAutospacing="0"/>
+        <w:rPr>
+          <w:rFonts w:ascii="Arial" w:hAnsi="Arial" w:cs="Arial"/>
+          <w:b/>
+          <w:color w:val="494949"/>
+          <w:sz w:val="21"/>
+          <w:szCs w:val="21"/>
+        </w:rPr>
+      </w:pPr>
+      <w:r>
+        <w:rPr>
+          <w:rFonts w:ascii="Arial" w:hAnsi="Arial" w:cs="Arial"/>
+          <w:b/>
+          <w:color w:val="494949"/>
+          <w:sz w:val="21"/>
+          <w:szCs w:val="21"/>
+        </w:rPr>
+        <w:t>折叠</w:t>
+      </w:r>
+      <w:r>
+        <w:rPr>
+          <w:rFonts w:ascii="Arial" w:hAnsi="Arial" w:cs="Arial"/>
+          <w:b/>
+          <w:color w:val="494949"/>
+          <w:sz w:val="21"/>
+          <w:szCs w:val="21"/>
+        </w:rPr>
+        <w:t>/</w:t>
+      </w:r>
+      <w:r>
+        <w:rPr>
+          <w:rFonts w:ascii="Arial" w:hAnsi="Arial" w:cs="Arial"/>
+          <w:b/>
+          <w:color w:val="494949"/>
+          <w:sz w:val="21"/>
+          <w:szCs w:val="21"/>
+        </w:rPr>
+        <w:t>展开</w:t>
+      </w:r>
+    </w:p>
+    <w:p>
+      <w:pPr>
+        <w:pStyle w:val="a5"/>
+        <w:spacing w:before="150" w:beforeAutospacing="0" w:after="150" w:afterAutospacing="0"/>
+        <w:rPr>
+          <w:rFonts w:ascii="Arial" w:hAnsi="Arial" w:cs="Arial"/>
+          <w:color w:val="494949"/>
+          <w:sz w:val="21"/>
+          <w:szCs w:val="21"/>
+        </w:rPr>
+      </w:pPr>
+      <w:r>
+        <w:rPr>
+          <w:rFonts w:ascii="Arial" w:hAnsi="Arial" w:cs="Arial"/>
+          <w:color w:val="494949"/>
+          <w:sz w:val="21"/>
+          <w:szCs w:val="21"/>
+        </w:rPr>
+        <w:t>alt+v  fold</w:t>
+      </w:r>
+    </w:p>
+    <w:p>
+      <w:pPr>
+        <w:pStyle w:val="a5"/>
+        <w:spacing w:before="150" w:beforeAutospacing="0" w:after="150" w:afterAutospacing="0"/>
+        <w:rPr>
+          <w:rFonts w:ascii="Arial" w:hAnsi="Arial" w:cs="Arial"/>
+          <w:color w:val="494949"/>
+          <w:sz w:val="21"/>
+          <w:szCs w:val="21"/>
+        </w:rPr>
+      </w:pPr>
+      <w:r>
+        <w:rPr>
+          <w:rFonts w:ascii="Arial" w:hAnsi="Arial" w:cs="Arial"/>
+          <w:color w:val="494949"/>
+          <w:sz w:val="21"/>
+          <w:szCs w:val="21"/>
+        </w:rPr>
+        <w:t>ctrl+alt+v fold all</w:t>
+      </w:r>
+    </w:p>
+    <w:p>
+      <w:pPr>
+        <w:pStyle w:val="a5"/>
+        <w:spacing w:before="150" w:beforeAutospacing="0" w:after="150" w:afterAutospacing="0"/>
+        <w:rPr>
+          <w:rFonts w:ascii="Arial" w:hAnsi="Arial" w:cs="Arial"/>
+          <w:color w:val="494949"/>
+          <w:sz w:val="21"/>
+          <w:szCs w:val="21"/>
+        </w:rPr>
+      </w:pPr>
+      <w:r>
+        <w:rPr>
+          <w:rFonts w:ascii="Arial" w:hAnsi="Arial" w:cs="Arial"/>
+          <w:color w:val="494949"/>
+          <w:sz w:val="21"/>
+          <w:szCs w:val="21"/>
+        </w:rPr>
+        <w:t>alt+c  unfold</w:t>
+      </w:r>
+    </w:p>
+    <w:p>
+      <w:pPr>
+        <w:pStyle w:val="a5"/>
+        <w:spacing w:before="150" w:beforeAutospacing="0" w:after="150" w:afterAutospacing="0"/>
+        <w:rPr>
+          <w:rFonts w:ascii="Arial" w:hAnsi="Arial" w:cs="Arial"/>
+          <w:color w:val="494949"/>
+          <w:sz w:val="21"/>
+          <w:szCs w:val="21"/>
+        </w:rPr>
+      </w:pPr>
+      <w:r>
+        <w:rPr>
+          <w:rFonts w:ascii="Arial" w:hAnsi="Arial" w:cs="Arial"/>
+          <w:color w:val="494949"/>
+          <w:sz w:val="21"/>
+          <w:szCs w:val="21"/>
+        </w:rPr>
+        <w:lastRenderedPageBreak/>
+        <w:t>ctrl+alt+c unfold all</w:t>
+      </w:r>
+    </w:p>
+    <w:p>
+      <w:pPr>
+        <w:pStyle w:val="a5"/>
+        <w:spacing w:before="150" w:beforeAutospacing="0" w:after="150" w:afterAutospacing="0"/>
+        <w:rPr>
+          <w:rFonts w:ascii="Arial" w:hAnsi="Arial" w:cs="Arial"/>
+          <w:color w:val="494949"/>
+          <w:sz w:val="21"/>
+          <w:szCs w:val="21"/>
+        </w:rPr>
+      </w:pPr>
+      <w:r>
+        <w:rPr>
+          <w:rFonts w:ascii="Arial" w:hAnsi="Arial" w:cs="Arial"/>
+          <w:color w:val="494949"/>
+          <w:sz w:val="21"/>
+          <w:szCs w:val="21"/>
+        </w:rPr>
+        <w:t xml:space="preserve">ctrl+alt+1 </w:t>
+      </w:r>
+      <w:r>
+        <w:rPr>
+          <w:rFonts w:ascii="Arial" w:hAnsi="Arial" w:cs="Arial"/>
+          <w:color w:val="494949"/>
+          <w:sz w:val="21"/>
+          <w:szCs w:val="21"/>
+        </w:rPr>
+        <w:t>折叠第</w:t>
+      </w:r>
+      <w:r>
+        <w:rPr>
+          <w:rFonts w:ascii="Arial" w:hAnsi="Arial" w:cs="Arial"/>
+          <w:color w:val="494949"/>
+          <w:sz w:val="21"/>
+          <w:szCs w:val="21"/>
+        </w:rPr>
+        <w:t>1</w:t>
+      </w:r>
+      <w:r>
+        <w:rPr>
+          <w:rFonts w:ascii="Arial" w:hAnsi="Arial" w:cs="Arial"/>
+          <w:color w:val="494949"/>
+          <w:sz w:val="21"/>
+          <w:szCs w:val="21"/>
+        </w:rPr>
+        <w:t>级</w:t>
+      </w:r>
+      <w:r>
+        <w:rPr>
+          <w:rFonts w:ascii="Arial" w:hAnsi="Arial" w:cs="Arial"/>
+          <w:color w:val="494949"/>
+          <w:sz w:val="21"/>
+          <w:szCs w:val="21"/>
+        </w:rPr>
+        <w:t xml:space="preserve">  </w:t>
+      </w:r>
+      <w:r>
+        <w:rPr>
+          <w:rFonts w:ascii="Arial" w:hAnsi="Arial" w:cs="Arial"/>
+          <w:color w:val="494949"/>
+          <w:sz w:val="21"/>
+          <w:szCs w:val="21"/>
+        </w:rPr>
+        <w:t>光标必须在该级别</w:t>
+      </w:r>
+      <w:r>
+        <w:rPr>
+          <w:rFonts w:ascii="Arial" w:hAnsi="Arial" w:cs="Arial"/>
+          <w:color w:val="494949"/>
+          <w:sz w:val="21"/>
+          <w:szCs w:val="21"/>
+        </w:rPr>
+        <w:t>,</w:t>
+      </w:r>
+      <w:r>
+        <w:rPr>
+          <w:rFonts w:ascii="Arial" w:hAnsi="Arial" w:cs="Arial"/>
+          <w:color w:val="494949"/>
+          <w:sz w:val="21"/>
+          <w:szCs w:val="21"/>
+        </w:rPr>
+        <w:t>它一下的级别不折叠</w:t>
+      </w:r>
+    </w:p>
+    <w:p>
+      <w:pPr>
+        <w:pStyle w:val="a5"/>
+        <w:spacing w:before="150" w:beforeAutospacing="0" w:after="150" w:afterAutospacing="0"/>
+        <w:rPr>
+          <w:rFonts w:ascii="Arial" w:hAnsi="Arial" w:cs="Arial"/>
+          <w:color w:val="494949"/>
+          <w:sz w:val="21"/>
+          <w:szCs w:val="21"/>
+        </w:rPr>
+      </w:pPr>
+      <w:r>
+        <w:rPr>
+          <w:rFonts w:ascii="Arial" w:hAnsi="Arial" w:cs="Arial"/>
+          <w:color w:val="494949"/>
+          <w:sz w:val="21"/>
+          <w:szCs w:val="21"/>
+        </w:rPr>
+        <w:t xml:space="preserve">ctrl+alt+2 </w:t>
+      </w:r>
+      <w:r>
+        <w:rPr>
+          <w:rFonts w:ascii="Arial" w:hAnsi="Arial" w:cs="Arial"/>
+          <w:color w:val="494949"/>
+          <w:sz w:val="21"/>
+          <w:szCs w:val="21"/>
+        </w:rPr>
+        <w:t>折叠第</w:t>
+      </w:r>
+      <w:r>
+        <w:rPr>
+          <w:rFonts w:ascii="Arial" w:hAnsi="Arial" w:cs="Arial"/>
+          <w:color w:val="494949"/>
+          <w:sz w:val="21"/>
+          <w:szCs w:val="21"/>
+        </w:rPr>
+        <w:t xml:space="preserve">2 </w:t>
+      </w:r>
+      <w:r>
+        <w:rPr>
+          <w:rFonts w:ascii="Arial" w:hAnsi="Arial" w:cs="Arial"/>
+          <w:color w:val="494949"/>
+          <w:sz w:val="21"/>
+          <w:szCs w:val="21"/>
+        </w:rPr>
+        <w:t>级光标必须在之上的级别</w:t>
+      </w:r>
+      <w:r>
+        <w:rPr>
+          <w:rFonts w:ascii="Arial" w:hAnsi="Arial" w:cs="Arial"/>
+          <w:color w:val="494949"/>
+          <w:sz w:val="21"/>
+          <w:szCs w:val="21"/>
+        </w:rPr>
+        <w:t>,</w:t>
+      </w:r>
+      <w:r>
+        <w:rPr>
+          <w:rFonts w:ascii="Arial" w:hAnsi="Arial" w:cs="Arial"/>
+          <w:color w:val="494949"/>
+          <w:sz w:val="21"/>
+          <w:szCs w:val="21"/>
+        </w:rPr>
+        <w:t>它一下的级别不折叠</w:t>
+      </w:r>
+    </w:p>
+    <w:p>
+      <w:pPr>
+        <w:pStyle w:val="a5"/>
+        <w:spacing w:before="150" w:beforeAutospacing="0" w:after="150" w:afterAutospacing="0"/>
+        <w:rPr>
+          <w:rFonts w:ascii="Arial" w:hAnsi="Arial" w:cs="Arial"/>
+          <w:color w:val="494949"/>
+          <w:sz w:val="21"/>
+          <w:szCs w:val="21"/>
+        </w:rPr>
+      </w:pPr>
+      <w:r>
+        <w:rPr>
+          <w:rFonts w:ascii="Arial" w:hAnsi="Arial" w:cs="Arial"/>
+          <w:color w:val="494949"/>
+          <w:sz w:val="21"/>
+          <w:szCs w:val="21"/>
+        </w:rPr>
+        <w:t>… </w:t>
+      </w:r>
+    </w:p>
+    <w:p>
+      <w:pPr>
+        <w:pStyle w:val="a5"/>
+        <w:spacing w:before="150" w:beforeAutospacing="0" w:after="150" w:afterAutospacing="0"/>
+        <w:rPr>
+          <w:rFonts w:ascii="Arial" w:hAnsi="Arial" w:cs="Arial"/>
+          <w:b/>
+          <w:color w:val="494949"/>
+          <w:sz w:val="21"/>
+          <w:szCs w:val="21"/>
+        </w:rPr>
+      </w:pPr>
+      <w:r>
+        <w:rPr>
+          <w:rFonts w:ascii="Arial" w:hAnsi="Arial" w:cs="Arial"/>
+          <w:b/>
+          <w:color w:val="494949"/>
+          <w:sz w:val="21"/>
+          <w:szCs w:val="21"/>
+        </w:rPr>
+        <w:t>光标移动</w:t>
+      </w:r>
+    </w:p>
+    <w:p>
+      <w:pPr>
+        <w:pStyle w:val="a5"/>
+        <w:spacing w:before="150" w:beforeAutospacing="0" w:after="150" w:afterAutospacing="0"/>
+        <w:rPr>
+          <w:rFonts w:ascii="Arial" w:hAnsi="Arial" w:cs="Arial"/>
+          <w:color w:val="494949"/>
+          <w:sz w:val="21"/>
+          <w:szCs w:val="21"/>
+        </w:rPr>
+      </w:pPr>
+      <w:r>
+        <w:rPr>
+          <w:rFonts w:ascii="Arial" w:hAnsi="Arial" w:cs="Arial"/>
+          <w:color w:val="494949"/>
+          <w:sz w:val="21"/>
+          <w:szCs w:val="21"/>
+        </w:rPr>
+        <w:t xml:space="preserve">shif+down/up </w:t>
+      </w:r>
+      <w:r>
+        <w:rPr>
+          <w:rFonts w:ascii="Arial" w:hAnsi="Arial" w:cs="Arial"/>
+          <w:color w:val="494949"/>
+          <w:sz w:val="21"/>
+          <w:szCs w:val="21"/>
+        </w:rPr>
+        <w:t>连续选择</w:t>
+      </w:r>
+    </w:p>
+    <w:p>
+      <w:pPr>
+        <w:pStyle w:val="a5"/>
+        <w:spacing w:before="150" w:beforeAutospacing="0" w:after="150" w:afterAutospacing="0"/>
+        <w:rPr>
+          <w:rFonts w:ascii="Arial" w:hAnsi="Arial" w:cs="Arial"/>
+          <w:color w:val="494949"/>
+          <w:sz w:val="21"/>
+          <w:szCs w:val="21"/>
+        </w:rPr>
+      </w:pPr>
+      <w:r>
+        <w:rPr>
+          <w:rFonts w:ascii="Arial" w:hAnsi="Arial" w:cs="Arial"/>
+          <w:color w:val="494949"/>
+          <w:sz w:val="21"/>
+          <w:szCs w:val="21"/>
+        </w:rPr>
+        <w:t>ctrl+down/up</w:t>
+      </w:r>
+      <w:r>
+        <w:rPr>
+          <w:rFonts w:ascii="Arial" w:hAnsi="Arial" w:cs="Arial"/>
+          <w:color w:val="494949"/>
+          <w:sz w:val="21"/>
+          <w:szCs w:val="21"/>
+        </w:rPr>
+        <w:t>光标不动</w:t>
+      </w:r>
+      <w:r>
+        <w:rPr>
+          <w:rFonts w:ascii="Arial" w:hAnsi="Arial" w:cs="Arial"/>
+          <w:color w:val="494949"/>
+          <w:sz w:val="21"/>
+          <w:szCs w:val="21"/>
+        </w:rPr>
+        <w:t>,</w:t>
+      </w:r>
+      <w:r>
+        <w:rPr>
+          <w:rFonts w:ascii="Arial" w:hAnsi="Arial" w:cs="Arial"/>
+          <w:color w:val="494949"/>
+          <w:sz w:val="21"/>
+          <w:szCs w:val="21"/>
+        </w:rPr>
+        <w:t>编辑页下</w:t>
+      </w:r>
+      <w:r>
+        <w:rPr>
+          <w:rFonts w:ascii="Arial" w:hAnsi="Arial" w:cs="Arial"/>
+          <w:color w:val="494949"/>
+          <w:sz w:val="21"/>
+          <w:szCs w:val="21"/>
+        </w:rPr>
+        <w:t>/</w:t>
+      </w:r>
+      <w:r>
+        <w:rPr>
+          <w:rFonts w:ascii="Arial" w:hAnsi="Arial" w:cs="Arial"/>
+          <w:color w:val="494949"/>
+          <w:sz w:val="21"/>
+          <w:szCs w:val="21"/>
+        </w:rPr>
+        <w:t>上移动</w:t>
+      </w:r>
+    </w:p>
+    <w:p>
+      <w:pPr>
+        <w:pStyle w:val="a5"/>
+        <w:spacing w:before="150" w:beforeAutospacing="0" w:after="150" w:afterAutospacing="0"/>
+        <w:rPr>
+          <w:rFonts w:ascii="Arial" w:hAnsi="Arial" w:cs="Arial"/>
+          <w:color w:val="494949"/>
+          <w:sz w:val="21"/>
+          <w:szCs w:val="21"/>
+        </w:rPr>
+      </w:pPr>
+      <w:r>
+        <w:rPr>
+          <w:rFonts w:ascii="Arial" w:hAnsi="Arial" w:cs="Arial"/>
+          <w:color w:val="494949"/>
+          <w:sz w:val="21"/>
+          <w:szCs w:val="21"/>
+        </w:rPr>
+        <w:t xml:space="preserve">home/end </w:t>
+      </w:r>
+      <w:r>
+        <w:rPr>
+          <w:rFonts w:ascii="Arial" w:hAnsi="Arial" w:cs="Arial"/>
+          <w:color w:val="494949"/>
+          <w:sz w:val="21"/>
+          <w:szCs w:val="21"/>
+        </w:rPr>
+        <w:t>光标到行头</w:t>
+      </w:r>
+      <w:r>
+        <w:rPr>
+          <w:rFonts w:ascii="Arial" w:hAnsi="Arial" w:cs="Arial"/>
+          <w:color w:val="494949"/>
+          <w:sz w:val="21"/>
+          <w:szCs w:val="21"/>
+        </w:rPr>
+        <w:t>/</w:t>
+      </w:r>
+      <w:r>
+        <w:rPr>
+          <w:rFonts w:ascii="Arial" w:hAnsi="Arial" w:cs="Arial"/>
+          <w:color w:val="494949"/>
+          <w:sz w:val="21"/>
+          <w:szCs w:val="21"/>
+        </w:rPr>
+        <w:t>尾</w:t>
+      </w:r>
+    </w:p>
+    <w:p>
+      <w:pPr>
+        <w:pStyle w:val="a5"/>
+        <w:spacing w:before="150" w:beforeAutospacing="0" w:after="150" w:afterAutospacing="0"/>
+        <w:rPr>
+          <w:rFonts w:ascii="Arial" w:hAnsi="Arial" w:cs="Arial"/>
+          <w:color w:val="494949"/>
+          <w:sz w:val="21"/>
+          <w:szCs w:val="21"/>
+        </w:rPr>
+      </w:pPr>
+      <w:r>
+        <w:rPr>
+          <w:rFonts w:ascii="Arial" w:hAnsi="Arial" w:cs="Arial"/>
+          <w:color w:val="494949"/>
+          <w:sz w:val="21"/>
+          <w:szCs w:val="21"/>
+        </w:rPr>
+        <w:t xml:space="preserve">shift +home/end </w:t>
+      </w:r>
+      <w:r>
+        <w:rPr>
+          <w:rFonts w:ascii="Arial" w:hAnsi="Arial" w:cs="Arial"/>
+          <w:color w:val="494949"/>
+          <w:sz w:val="21"/>
+          <w:szCs w:val="21"/>
+        </w:rPr>
+        <w:t>光标选择到头</w:t>
+      </w:r>
+      <w:r>
+        <w:rPr>
+          <w:rFonts w:ascii="Arial" w:hAnsi="Arial" w:cs="Arial"/>
+          <w:color w:val="494949"/>
+          <w:sz w:val="21"/>
+          <w:szCs w:val="21"/>
+        </w:rPr>
+        <w:t>/</w:t>
+      </w:r>
+      <w:r>
+        <w:rPr>
+          <w:rFonts w:ascii="Arial" w:hAnsi="Arial" w:cs="Arial"/>
+          <w:color w:val="494949"/>
+          <w:sz w:val="21"/>
+          <w:szCs w:val="21"/>
+        </w:rPr>
+        <w:t>尾</w:t>
+      </w:r>
+    </w:p>
+    <w:p>
+      <w:pPr>
+        <w:pStyle w:val="a5"/>
+        <w:spacing w:before="0" w:beforeAutospacing="0" w:after="0" w:afterAutospacing="0"/>
+        <w:rPr>
+          <w:rFonts w:ascii="Arial" w:hAnsi="Arial" w:cs="Arial"/>
+          <w:color w:val="494949"/>
+          <w:sz w:val="21"/>
+          <w:szCs w:val="21"/>
+        </w:rPr>
+      </w:pPr>
+      <w:r>
+        <w:rPr>
+          <w:rFonts w:ascii="Arial" w:hAnsi="Arial" w:cs="Arial"/>
+          <w:color w:val="494949"/>
+          <w:sz w:val="21"/>
+          <w:szCs w:val="21"/>
+        </w:rPr>
+        <w:t>Alt+Left</w:t>
+      </w:r>
+      <w:r>
+        <w:rPr>
+          <w:rStyle w:val="apple-tab-span"/>
+          <w:rFonts w:ascii="Arial" w:hAnsi="Arial" w:cs="Arial"/>
+          <w:color w:val="494949"/>
+          <w:sz w:val="21"/>
+          <w:szCs w:val="21"/>
+        </w:rPr>
+        <w:t> Go Back workbench.action.navigateBack</w:t>
+      </w:r>
+    </w:p>
+    <w:p>
+      <w:pPr>
+        <w:pStyle w:val="a5"/>
+        <w:spacing w:before="0" w:beforeAutospacing="0" w:after="0" w:afterAutospacing="0"/>
+        <w:rPr>
+          <w:rFonts w:ascii="Arial" w:hAnsi="Arial" w:cs="Arial"/>
+          <w:color w:val="494949"/>
+          <w:sz w:val="21"/>
+          <w:szCs w:val="21"/>
+        </w:rPr>
+      </w:pPr>
+      <w:r>
+        <w:rPr>
+          <w:rFonts w:ascii="Arial" w:hAnsi="Arial" w:cs="Arial"/>
+          <w:color w:val="494949"/>
+          <w:sz w:val="21"/>
+          <w:szCs w:val="21"/>
+        </w:rPr>
+        <w:t>Alt+Right</w:t>
+      </w:r>
+      <w:r>
+        <w:rPr>
+          <w:rStyle w:val="apple-tab-span"/>
+          <w:rFonts w:ascii="Arial" w:hAnsi="Arial" w:cs="Arial"/>
+          <w:color w:val="494949"/>
+          <w:sz w:val="21"/>
+          <w:szCs w:val="21"/>
+        </w:rPr>
+        <w:t> Go Forward workbench.action.navigateForward</w:t>
+      </w:r>
+    </w:p>
+    <w:p>
+      <w:pPr>
+        <w:pStyle w:val="a5"/>
+        <w:spacing w:before="150" w:beforeAutospacing="0" w:after="150" w:afterAutospacing="0"/>
+        <w:rPr>
+          <w:rFonts w:ascii="Arial" w:hAnsi="Arial" w:cs="Arial"/>
+          <w:b/>
+          <w:color w:val="494949"/>
+          <w:sz w:val="21"/>
+          <w:szCs w:val="21"/>
+        </w:rPr>
+      </w:pPr>
+      <w:r>
+        <w:rPr>
+          <w:rFonts w:ascii="Arial" w:hAnsi="Arial" w:cs="Arial"/>
+          <w:b/>
+          <w:color w:val="494949"/>
+          <w:sz w:val="21"/>
+          <w:szCs w:val="21"/>
+        </w:rPr>
+        <w:t>行操作</w:t>
+      </w:r>
+    </w:p>
+    <w:p>
+      <w:pPr>
+        <w:pStyle w:val="a5"/>
+        <w:spacing w:before="150" w:beforeAutospacing="0" w:after="150" w:afterAutospacing="0"/>
+        <w:rPr>
+          <w:rFonts w:ascii="Arial" w:hAnsi="Arial" w:cs="Arial"/>
+          <w:color w:val="494949"/>
+          <w:sz w:val="21"/>
+          <w:szCs w:val="21"/>
+        </w:rPr>
+      </w:pPr>
+      <w:r>
+        <w:rPr>
+          <w:rFonts w:ascii="Arial" w:hAnsi="Arial" w:cs="Arial"/>
+          <w:color w:val="494949"/>
+          <w:sz w:val="21"/>
+          <w:szCs w:val="21"/>
+        </w:rPr>
+        <w:t xml:space="preserve">alt+d </w:t>
+      </w:r>
+      <w:r>
+        <w:rPr>
+          <w:rFonts w:ascii="Arial" w:hAnsi="Arial" w:cs="Arial"/>
+          <w:color w:val="494949"/>
+          <w:sz w:val="21"/>
+          <w:szCs w:val="21"/>
+        </w:rPr>
+        <w:t>删除行</w:t>
+      </w:r>
+    </w:p>
+    <w:p>
+      <w:pPr>
+        <w:pStyle w:val="a5"/>
+        <w:spacing w:before="150" w:beforeAutospacing="0" w:after="150" w:afterAutospacing="0"/>
+        <w:rPr>
+          <w:rFonts w:ascii="Arial" w:hAnsi="Arial" w:cs="Arial"/>
+          <w:color w:val="494949"/>
+          <w:sz w:val="21"/>
+          <w:szCs w:val="21"/>
+        </w:rPr>
+      </w:pPr>
+      <w:r>
+        <w:rPr>
+          <w:rFonts w:ascii="Arial" w:hAnsi="Arial" w:cs="Arial"/>
+          <w:color w:val="494949"/>
+          <w:sz w:val="21"/>
+          <w:szCs w:val="21"/>
+        </w:rPr>
+        <w:t xml:space="preserve">shift+alt+w </w:t>
+      </w:r>
+      <w:r>
+        <w:rPr>
+          <w:rFonts w:ascii="Arial" w:hAnsi="Arial" w:cs="Arial"/>
+          <w:color w:val="494949"/>
+          <w:sz w:val="21"/>
+          <w:szCs w:val="21"/>
+        </w:rPr>
+        <w:t>自动换行切换</w:t>
+      </w:r>
+    </w:p>
+    <w:p>
+      <w:pPr>
+        <w:pStyle w:val="a5"/>
+        <w:spacing w:before="150" w:beforeAutospacing="0" w:after="150" w:afterAutospacing="0"/>
+        <w:rPr>
+          <w:rFonts w:ascii="Arial" w:hAnsi="Arial" w:cs="Arial"/>
+          <w:color w:val="494949"/>
+          <w:sz w:val="21"/>
+          <w:szCs w:val="21"/>
+        </w:rPr>
+      </w:pPr>
+      <w:r>
+        <w:rPr>
+          <w:rFonts w:ascii="Arial" w:hAnsi="Arial" w:cs="Arial"/>
+          <w:color w:val="494949"/>
+          <w:sz w:val="21"/>
+          <w:szCs w:val="21"/>
+        </w:rPr>
+        <w:t>ctrl+l  </w:t>
+      </w:r>
+      <w:r>
+        <w:rPr>
+          <w:rFonts w:ascii="Arial" w:hAnsi="Arial" w:cs="Arial"/>
+          <w:color w:val="494949"/>
+          <w:sz w:val="21"/>
+          <w:szCs w:val="21"/>
+        </w:rPr>
+        <w:t>选择光标所在的行</w:t>
+      </w:r>
+      <w:r>
+        <w:rPr>
+          <w:rFonts w:ascii="Arial" w:hAnsi="Arial" w:cs="Arial"/>
+          <w:color w:val="494949"/>
+          <w:sz w:val="21"/>
+          <w:szCs w:val="21"/>
+        </w:rPr>
+        <w:t>(</w:t>
+      </w:r>
+      <w:r>
+        <w:rPr>
+          <w:rFonts w:ascii="Arial" w:hAnsi="Arial" w:cs="Arial"/>
+          <w:color w:val="494949"/>
+          <w:sz w:val="21"/>
+          <w:szCs w:val="21"/>
+        </w:rPr>
+        <w:t>小写</w:t>
+      </w:r>
+      <w:r>
+        <w:rPr>
+          <w:rFonts w:ascii="Arial" w:hAnsi="Arial" w:cs="Arial"/>
+          <w:color w:val="494949"/>
+          <w:sz w:val="21"/>
+          <w:szCs w:val="21"/>
+        </w:rPr>
+        <w:t>L)</w:t>
+      </w:r>
+    </w:p>
+    <w:p>
+      <w:pPr>
+        <w:pStyle w:val="a5"/>
+        <w:spacing w:before="150" w:beforeAutospacing="0" w:after="150" w:afterAutospacing="0"/>
+        <w:rPr>
+          <w:rFonts w:ascii="Arial" w:hAnsi="Arial" w:cs="Arial"/>
+          <w:color w:val="494949"/>
+          <w:sz w:val="21"/>
+          <w:szCs w:val="21"/>
+        </w:rPr>
+      </w:pPr>
+      <w:r>
+        <w:rPr>
+          <w:rFonts w:ascii="Arial" w:hAnsi="Arial" w:cs="Arial"/>
+          <w:color w:val="494949"/>
+          <w:sz w:val="21"/>
+          <w:szCs w:val="21"/>
+        </w:rPr>
+        <w:t xml:space="preserve">ctrl+/ </w:t>
+      </w:r>
+      <w:r>
+        <w:rPr>
+          <w:rFonts w:ascii="Arial" w:hAnsi="Arial" w:cs="Arial"/>
+          <w:color w:val="494949"/>
+          <w:sz w:val="21"/>
+          <w:szCs w:val="21"/>
+        </w:rPr>
+        <w:t>注释光标所在的行</w:t>
+      </w:r>
+    </w:p>
+    <w:p>
+      <w:pPr>
+        <w:pStyle w:val="a5"/>
+        <w:spacing w:before="150" w:beforeAutospacing="0" w:after="150" w:afterAutospacing="0"/>
+        <w:rPr>
+          <w:rFonts w:ascii="Arial" w:hAnsi="Arial" w:cs="Arial"/>
+          <w:color w:val="494949"/>
+          <w:sz w:val="21"/>
+          <w:szCs w:val="21"/>
+        </w:rPr>
+      </w:pPr>
+      <w:r>
+        <w:rPr>
+          <w:rFonts w:ascii="Arial" w:hAnsi="Arial" w:cs="Arial"/>
+          <w:color w:val="494949"/>
+          <w:sz w:val="21"/>
+          <w:szCs w:val="21"/>
+        </w:rPr>
+        <w:t xml:space="preserve">ctrl+alt+/ </w:t>
+      </w:r>
+      <w:r>
+        <w:rPr>
+          <w:rFonts w:ascii="Arial" w:hAnsi="Arial" w:cs="Arial"/>
+          <w:color w:val="494949"/>
+          <w:sz w:val="21"/>
+          <w:szCs w:val="21"/>
+        </w:rPr>
+        <w:t>注释光标所在的行</w:t>
+      </w:r>
+    </w:p>
+    <w:p>
+      <w:pPr>
+        <w:pStyle w:val="a5"/>
+        <w:spacing w:before="150" w:beforeAutospacing="0" w:after="150" w:afterAutospacing="0"/>
+        <w:rPr>
+          <w:rFonts w:ascii="Arial" w:hAnsi="Arial" w:cs="Arial"/>
+          <w:color w:val="494949"/>
+          <w:sz w:val="21"/>
+          <w:szCs w:val="21"/>
+        </w:rPr>
+      </w:pPr>
+      <w:r>
+        <w:rPr>
+          <w:rFonts w:ascii="Arial" w:hAnsi="Arial" w:cs="Arial"/>
+          <w:color w:val="494949"/>
+          <w:sz w:val="21"/>
+          <w:szCs w:val="21"/>
+        </w:rPr>
+        <w:t>shift+alt+a  </w:t>
+      </w:r>
+      <w:r>
+        <w:rPr>
+          <w:rFonts w:ascii="Arial" w:hAnsi="Arial" w:cs="Arial"/>
+          <w:color w:val="494949"/>
+          <w:sz w:val="21"/>
+          <w:szCs w:val="21"/>
+        </w:rPr>
+        <w:t>添加块注释</w:t>
+      </w:r>
+      <w:r>
+        <w:rPr>
+          <w:rFonts w:ascii="Arial" w:hAnsi="Arial" w:cs="Arial"/>
+          <w:color w:val="494949"/>
+          <w:sz w:val="21"/>
+          <w:szCs w:val="21"/>
+        </w:rPr>
+        <w:t xml:space="preserve"> /* */</w:t>
+      </w:r>
+    </w:p>
+    <w:p>
+      <w:pPr>
+        <w:pStyle w:val="a5"/>
+        <w:spacing w:before="150" w:beforeAutospacing="0" w:after="150" w:afterAutospacing="0"/>
+        <w:rPr>
+          <w:rFonts w:ascii="Arial" w:hAnsi="Arial" w:cs="Arial"/>
+          <w:color w:val="494949"/>
+          <w:sz w:val="21"/>
+          <w:szCs w:val="21"/>
+        </w:rPr>
+      </w:pPr>
+      <w:r>
+        <w:rPr>
+          <w:rFonts w:ascii="Arial" w:hAnsi="Arial" w:cs="Arial"/>
+          <w:color w:val="494949"/>
+          <w:sz w:val="21"/>
+          <w:szCs w:val="21"/>
+        </w:rPr>
+        <w:t>shift+alt+/  </w:t>
+      </w:r>
+      <w:r>
+        <w:rPr>
+          <w:rFonts w:ascii="Arial" w:hAnsi="Arial" w:cs="Arial"/>
+          <w:color w:val="494949"/>
+          <w:sz w:val="21"/>
+          <w:szCs w:val="21"/>
+        </w:rPr>
+        <w:t>取消注释</w:t>
+      </w:r>
+    </w:p>
+    <w:p>
+      <w:pPr>
+        <w:pStyle w:val="a5"/>
+        <w:spacing w:before="150" w:beforeAutospacing="0" w:after="150" w:afterAutospacing="0"/>
+        <w:rPr>
+          <w:rFonts w:ascii="Arial" w:hAnsi="Arial" w:cs="Arial"/>
+          <w:color w:val="494949"/>
+          <w:sz w:val="21"/>
+          <w:szCs w:val="21"/>
+        </w:rPr>
+      </w:pPr>
+      <w:r>
+        <w:rPr>
+          <w:rFonts w:ascii="Arial" w:hAnsi="Arial" w:cs="Arial"/>
+          <w:color w:val="494949"/>
+          <w:sz w:val="21"/>
+          <w:szCs w:val="21"/>
+        </w:rPr>
+        <w:t>alt+down  editor.action.moveLinesDownAction  </w:t>
+      </w:r>
+      <w:r>
+        <w:rPr>
+          <w:rFonts w:ascii="Arial" w:hAnsi="Arial" w:cs="Arial"/>
+          <w:color w:val="494949"/>
+          <w:sz w:val="21"/>
+          <w:szCs w:val="21"/>
+        </w:rPr>
+        <w:t>光标所在的行向上</w:t>
+      </w:r>
+      <w:r>
+        <w:rPr>
+          <w:rFonts w:ascii="Arial" w:hAnsi="Arial" w:cs="Arial"/>
+          <w:color w:val="494949"/>
+          <w:sz w:val="21"/>
+          <w:szCs w:val="21"/>
+        </w:rPr>
+        <w:t>/</w:t>
+      </w:r>
+      <w:r>
+        <w:rPr>
+          <w:rFonts w:ascii="Arial" w:hAnsi="Arial" w:cs="Arial"/>
+          <w:color w:val="494949"/>
+          <w:sz w:val="21"/>
+          <w:szCs w:val="21"/>
+        </w:rPr>
+        <w:t>下移动</w:t>
+      </w:r>
+    </w:p>
+    <w:p>
+      <w:pPr>
+        <w:pStyle w:val="a5"/>
+        <w:spacing w:before="150" w:beforeAutospacing="0" w:after="150" w:afterAutospacing="0"/>
+        <w:rPr>
+          <w:rFonts w:ascii="Arial" w:hAnsi="Arial" w:cs="Arial"/>
+          <w:color w:val="494949"/>
+          <w:sz w:val="21"/>
+          <w:szCs w:val="21"/>
+        </w:rPr>
+      </w:pPr>
+      <w:r>
+        <w:rPr>
+          <w:rFonts w:ascii="Arial" w:hAnsi="Arial" w:cs="Arial"/>
+          <w:color w:val="494949"/>
+          <w:sz w:val="21"/>
+          <w:szCs w:val="21"/>
+        </w:rPr>
+        <w:t>alt+up  editor.action.moveLinesUpAction  </w:t>
+      </w:r>
+      <w:r>
+        <w:rPr>
+          <w:rFonts w:ascii="Arial" w:hAnsi="Arial" w:cs="Arial"/>
+          <w:color w:val="494949"/>
+          <w:sz w:val="21"/>
+          <w:szCs w:val="21"/>
+        </w:rPr>
+        <w:t>光标所在的行向上</w:t>
+      </w:r>
+      <w:r>
+        <w:rPr>
+          <w:rFonts w:ascii="Arial" w:hAnsi="Arial" w:cs="Arial"/>
+          <w:color w:val="494949"/>
+          <w:sz w:val="21"/>
+          <w:szCs w:val="21"/>
+        </w:rPr>
+        <w:t>/</w:t>
+      </w:r>
+      <w:r>
+        <w:rPr>
+          <w:rFonts w:ascii="Arial" w:hAnsi="Arial" w:cs="Arial"/>
+          <w:color w:val="494949"/>
+          <w:sz w:val="21"/>
+          <w:szCs w:val="21"/>
+        </w:rPr>
+        <w:t>下移动</w:t>
+      </w:r>
+    </w:p>
+    <w:p>
+      <w:pPr>
+        <w:pStyle w:val="a5"/>
+        <w:spacing w:before="150" w:beforeAutospacing="0" w:after="150" w:afterAutospacing="0"/>
+        <w:rPr>
+          <w:rFonts w:ascii="Arial" w:hAnsi="Arial" w:cs="Arial"/>
+          <w:color w:val="494949"/>
+          <w:sz w:val="21"/>
+          <w:szCs w:val="21"/>
+        </w:rPr>
+      </w:pPr>
+      <w:r>
+        <w:rPr>
+          <w:rFonts w:ascii="Arial" w:hAnsi="Arial" w:cs="Arial"/>
+          <w:color w:val="494949"/>
+          <w:sz w:val="21"/>
+          <w:szCs w:val="21"/>
+        </w:rPr>
+        <w:t xml:space="preserve">ctrl+d </w:t>
+      </w:r>
+      <w:r>
+        <w:rPr>
+          <w:rFonts w:ascii="Arial" w:hAnsi="Arial" w:cs="Arial"/>
+          <w:color w:val="494949"/>
+          <w:sz w:val="21"/>
+          <w:szCs w:val="21"/>
+        </w:rPr>
+        <w:t>删除一行</w:t>
+      </w:r>
+    </w:p>
+    <w:p>
+      <w:pPr>
+        <w:pStyle w:val="a5"/>
+        <w:spacing w:before="150" w:beforeAutospacing="0" w:after="150" w:afterAutospacing="0"/>
+        <w:rPr>
+          <w:rFonts w:ascii="Arial" w:hAnsi="Arial" w:cs="Arial"/>
+          <w:color w:val="494949"/>
+          <w:sz w:val="21"/>
+          <w:szCs w:val="21"/>
+        </w:rPr>
+      </w:pPr>
+      <w:r>
+        <w:rPr>
+          <w:rFonts w:ascii="Arial" w:hAnsi="Arial" w:cs="Arial"/>
+          <w:color w:val="494949"/>
+          <w:sz w:val="21"/>
+          <w:szCs w:val="21"/>
+        </w:rPr>
+        <w:t xml:space="preserve">ctrl+i </w:t>
+      </w:r>
+      <w:r>
+        <w:rPr>
+          <w:rFonts w:ascii="Arial" w:hAnsi="Arial" w:cs="Arial"/>
+          <w:color w:val="494949"/>
+          <w:sz w:val="21"/>
+          <w:szCs w:val="21"/>
+        </w:rPr>
+        <w:t>选择一行</w:t>
+      </w:r>
+    </w:p>
+    <w:p>
+      <w:pPr>
+        <w:pStyle w:val="a5"/>
+        <w:spacing w:before="150" w:beforeAutospacing="0" w:after="150" w:afterAutospacing="0"/>
+        <w:rPr>
+          <w:rFonts w:ascii="Arial" w:hAnsi="Arial" w:cs="Arial"/>
+          <w:color w:val="494949"/>
+          <w:sz w:val="21"/>
+          <w:szCs w:val="21"/>
+        </w:rPr>
+      </w:pPr>
+      <w:r>
+        <w:rPr>
+          <w:rFonts w:ascii="Arial" w:hAnsi="Arial" w:cs="Arial"/>
+          <w:color w:val="494949"/>
+          <w:sz w:val="21"/>
+          <w:szCs w:val="21"/>
+        </w:rPr>
+        <w:t xml:space="preserve">ctrl+shift+\\ </w:t>
+      </w:r>
+      <w:r>
+        <w:rPr>
+          <w:rFonts w:ascii="Arial" w:hAnsi="Arial" w:cs="Arial"/>
+          <w:color w:val="494949"/>
+          <w:sz w:val="21"/>
+          <w:szCs w:val="21"/>
+        </w:rPr>
+        <w:t>大括号匹配</w:t>
+      </w:r>
+    </w:p>
+    <w:p>
+      <w:pPr>
+        <w:pStyle w:val="a5"/>
+        <w:spacing w:before="150" w:beforeAutospacing="0" w:after="150" w:afterAutospacing="0"/>
+        <w:rPr>
+          <w:rFonts w:ascii="Arial" w:hAnsi="Arial" w:cs="Arial"/>
+          <w:b/>
+          <w:color w:val="494949"/>
+          <w:sz w:val="21"/>
+          <w:szCs w:val="21"/>
+        </w:rPr>
+      </w:pPr>
+      <w:r>
+        <w:rPr>
+          <w:rFonts w:ascii="Arial" w:hAnsi="Arial" w:cs="Arial"/>
+          <w:b/>
+          <w:color w:val="494949"/>
+          <w:sz w:val="21"/>
+          <w:szCs w:val="21"/>
+        </w:rPr>
+        <w:t>文本编辑操作</w:t>
+      </w:r>
+    </w:p>
+    <w:p>
+      <w:pPr>
+        <w:pStyle w:val="a5"/>
+        <w:spacing w:before="150" w:beforeAutospacing="0" w:after="150" w:afterAutospacing="0"/>
+        <w:rPr>
+          <w:rFonts w:ascii="Arial" w:hAnsi="Arial" w:cs="Arial"/>
+          <w:color w:val="494949"/>
+          <w:sz w:val="21"/>
+          <w:szCs w:val="21"/>
+        </w:rPr>
+      </w:pPr>
+      <w:r>
+        <w:rPr>
+          <w:rFonts w:ascii="Arial" w:hAnsi="Arial" w:cs="Arial"/>
+          <w:color w:val="494949"/>
+          <w:sz w:val="21"/>
+          <w:szCs w:val="21"/>
+        </w:rPr>
+        <w:t xml:space="preserve">ctrl+delete </w:t>
+      </w:r>
+      <w:r>
+        <w:rPr>
+          <w:rFonts w:ascii="Arial" w:hAnsi="Arial" w:cs="Arial"/>
+          <w:color w:val="494949"/>
+          <w:sz w:val="21"/>
+          <w:szCs w:val="21"/>
+        </w:rPr>
+        <w:t>删除右边的单词</w:t>
+      </w:r>
+      <w:r>
+        <w:rPr>
+          <w:rFonts w:ascii="Arial" w:hAnsi="Arial" w:cs="Arial"/>
+          <w:color w:val="494949"/>
+          <w:sz w:val="21"/>
+          <w:szCs w:val="21"/>
+        </w:rPr>
+        <w:t>.</w:t>
+      </w:r>
+    </w:p>
+    <w:p>
+      <w:pPr>
+        <w:pStyle w:val="a5"/>
+        <w:spacing w:before="0" w:beforeAutospacing="0" w:after="0" w:afterAutospacing="0"/>
+        <w:rPr>
+          <w:rFonts w:ascii="Arial" w:hAnsi="Arial" w:cs="Arial"/>
+          <w:color w:val="494949"/>
+          <w:sz w:val="21"/>
+          <w:szCs w:val="21"/>
+        </w:rPr>
+      </w:pPr>
+      <w:r>
+        <w:rPr>
+          <w:rFonts w:ascii="Arial" w:hAnsi="Arial" w:cs="Arial"/>
+          <w:color w:val="494949"/>
+          <w:sz w:val="21"/>
+          <w:szCs w:val="21"/>
+        </w:rPr>
+        <w:t>ctrl+ backspace </w:t>
+      </w:r>
+      <w:r>
+        <w:rPr>
+          <w:rStyle w:val="apple-tab-span"/>
+          <w:rFonts w:ascii="Arial" w:hAnsi="Arial" w:cs="Arial"/>
+          <w:color w:val="494949"/>
+          <w:sz w:val="21"/>
+          <w:szCs w:val="21"/>
+        </w:rPr>
+        <w:t> </w:t>
+      </w:r>
+      <w:r>
+        <w:rPr>
+          <w:rStyle w:val="apple-tab-span"/>
+          <w:rFonts w:ascii="Arial" w:hAnsi="Arial" w:cs="Arial"/>
+          <w:color w:val="494949"/>
+          <w:sz w:val="21"/>
+          <w:szCs w:val="21"/>
+        </w:rPr>
+        <w:t>删除左边的单词</w:t>
+      </w:r>
+      <w:r>
+        <w:rPr>
+          <w:rStyle w:val="apple-tab-span"/>
+          <w:rFonts w:ascii="Arial" w:hAnsi="Arial" w:cs="Arial"/>
+          <w:color w:val="494949"/>
+          <w:sz w:val="21"/>
+          <w:szCs w:val="21"/>
+        </w:rPr>
+        <w:t>.</w:t>
+      </w:r>
+    </w:p>
+    <w:p>
+      <w:pPr>
+        <w:pStyle w:val="a5"/>
+        <w:spacing w:before="150" w:beforeAutospacing="0" w:after="150" w:afterAutospacing="0"/>
+        <w:rPr>
+          <w:rFonts w:ascii="Arial" w:hAnsi="Arial" w:cs="Arial"/>
+          <w:color w:val="494949"/>
+          <w:sz w:val="21"/>
+          <w:szCs w:val="21"/>
+        </w:rPr>
+      </w:pPr>
+      <w:r>
+        <w:rPr>
+          <w:rFonts w:ascii="Arial" w:hAnsi="Arial" w:cs="Arial"/>
+          <w:color w:val="494949"/>
+          <w:sz w:val="21"/>
+          <w:szCs w:val="21"/>
+        </w:rPr>
+        <w:t>shift+tab</w:t>
+      </w:r>
+      <w:r>
+        <w:rPr>
+          <w:rFonts w:ascii="Arial" w:hAnsi="Arial" w:cs="Arial"/>
+          <w:color w:val="494949"/>
+          <w:sz w:val="21"/>
+          <w:szCs w:val="21"/>
+        </w:rPr>
+        <w:t>取消</w:t>
+      </w:r>
+      <w:r>
+        <w:rPr>
+          <w:rFonts w:ascii="Arial" w:hAnsi="Arial" w:cs="Arial"/>
+          <w:color w:val="494949"/>
+          <w:sz w:val="21"/>
+          <w:szCs w:val="21"/>
+        </w:rPr>
+        <w:t>tab</w:t>
+      </w:r>
+    </w:p>
+    <w:p>
+      <w:pPr>
+        <w:pStyle w:val="a5"/>
+        <w:spacing w:before="150" w:beforeAutospacing="0" w:after="150" w:afterAutospacing="0"/>
+        <w:rPr>
+          <w:rFonts w:ascii="Arial" w:hAnsi="Arial" w:cs="Arial"/>
+          <w:color w:val="494949"/>
+          <w:sz w:val="21"/>
+          <w:szCs w:val="21"/>
+        </w:rPr>
+      </w:pPr>
+      <w:r>
+        <w:rPr>
+          <w:rFonts w:ascii="Arial" w:hAnsi="Arial" w:cs="Arial"/>
+          <w:color w:val="494949"/>
+          <w:sz w:val="21"/>
+          <w:szCs w:val="21"/>
+        </w:rPr>
+        <w:t xml:space="preserve">ctrl+]/[ </w:t>
+      </w:r>
+      <w:r>
+        <w:rPr>
+          <w:rFonts w:ascii="Arial" w:hAnsi="Arial" w:cs="Arial"/>
+          <w:color w:val="494949"/>
+          <w:sz w:val="21"/>
+          <w:szCs w:val="21"/>
+        </w:rPr>
+        <w:t>添加删除</w:t>
+      </w:r>
+      <w:r>
+        <w:rPr>
+          <w:rFonts w:ascii="Arial" w:hAnsi="Arial" w:cs="Arial"/>
+          <w:color w:val="494949"/>
+          <w:sz w:val="21"/>
+          <w:szCs w:val="21"/>
+        </w:rPr>
+        <w:t>tabl</w:t>
+      </w:r>
+    </w:p>
+    <w:p>
+      <w:pPr>
+        <w:pStyle w:val="a5"/>
+        <w:spacing w:before="150" w:beforeAutospacing="0" w:after="150" w:afterAutospacing="0"/>
+        <w:rPr>
+          <w:rFonts w:ascii="Arial" w:hAnsi="Arial" w:cs="Arial"/>
+          <w:color w:val="494949"/>
+          <w:sz w:val="21"/>
+          <w:szCs w:val="21"/>
+        </w:rPr>
+      </w:pPr>
+      <w:r>
+        <w:rPr>
+          <w:rFonts w:ascii="Arial" w:hAnsi="Arial" w:cs="Arial"/>
+          <w:color w:val="494949"/>
+          <w:sz w:val="21"/>
+          <w:szCs w:val="21"/>
+        </w:rPr>
+        <w:t>ctrl+r  redo</w:t>
+      </w:r>
+    </w:p>
+    <w:p>
+      <w:pPr>
+        <w:pStyle w:val="a5"/>
+        <w:spacing w:before="150" w:beforeAutospacing="0" w:after="150" w:afterAutospacing="0"/>
+        <w:rPr>
+          <w:rFonts w:ascii="Arial" w:hAnsi="Arial" w:cs="Arial"/>
+          <w:color w:val="494949"/>
+          <w:sz w:val="21"/>
+          <w:szCs w:val="21"/>
+        </w:rPr>
+      </w:pPr>
+      <w:r>
+        <w:rPr>
+          <w:rFonts w:ascii="Arial" w:hAnsi="Arial" w:cs="Arial"/>
+          <w:color w:val="494949"/>
+          <w:sz w:val="21"/>
+          <w:szCs w:val="21"/>
+        </w:rPr>
+        <w:t xml:space="preserve">alt+w </w:t>
+      </w:r>
+      <w:r>
+        <w:rPr>
+          <w:rFonts w:ascii="Arial" w:hAnsi="Arial" w:cs="Arial"/>
+          <w:color w:val="494949"/>
+          <w:sz w:val="21"/>
+          <w:szCs w:val="21"/>
+        </w:rPr>
+        <w:t>查找光标所在的单词</w:t>
+      </w:r>
+      <w:r>
+        <w:rPr>
+          <w:rFonts w:ascii="Arial" w:hAnsi="Arial" w:cs="Arial"/>
+          <w:color w:val="494949"/>
+          <w:sz w:val="21"/>
+          <w:szCs w:val="21"/>
+        </w:rPr>
+        <w:t xml:space="preserve"> toggleFindWholeWord</w:t>
+      </w:r>
+    </w:p>
+    <w:p>
+      <w:pPr>
+        <w:pStyle w:val="a5"/>
+        <w:spacing w:before="150" w:beforeAutospacing="0" w:after="150" w:afterAutospacing="0"/>
+        <w:rPr>
+          <w:rFonts w:ascii="Arial" w:hAnsi="Arial" w:cs="Arial"/>
+          <w:color w:val="494949"/>
+          <w:sz w:val="21"/>
+          <w:szCs w:val="21"/>
+        </w:rPr>
+      </w:pPr>
+      <w:r>
+        <w:rPr>
+          <w:rFonts w:ascii="Arial" w:hAnsi="Arial" w:cs="Arial"/>
+          <w:color w:val="494949"/>
+          <w:sz w:val="21"/>
+          <w:szCs w:val="21"/>
+        </w:rPr>
+        <w:t>alt+z replace one</w:t>
+      </w:r>
+    </w:p>
+    <w:p>
+      <w:pPr>
+        <w:pStyle w:val="a5"/>
+        <w:spacing w:before="150" w:beforeAutospacing="0" w:after="150" w:afterAutospacing="0"/>
+        <w:rPr>
+          <w:rFonts w:ascii="Arial" w:hAnsi="Arial" w:cs="Arial"/>
+          <w:color w:val="494949"/>
+          <w:sz w:val="21"/>
+          <w:szCs w:val="21"/>
+        </w:rPr>
+      </w:pPr>
+      <w:r>
+        <w:rPr>
+          <w:rFonts w:ascii="Arial" w:hAnsi="Arial" w:cs="Arial"/>
+          <w:color w:val="494949"/>
+          <w:sz w:val="21"/>
+          <w:szCs w:val="21"/>
+        </w:rPr>
+        <w:t>ctrl+alt+z replace all</w:t>
+      </w:r>
+    </w:p>
+    <w:p>
+      <w:pPr>
+        <w:pStyle w:val="a5"/>
+        <w:spacing w:before="150" w:beforeAutospacing="0" w:after="150" w:afterAutospacing="0"/>
+        <w:rPr>
+          <w:rFonts w:ascii="Arial" w:hAnsi="Arial" w:cs="Arial"/>
+          <w:color w:val="494949"/>
+          <w:sz w:val="21"/>
+          <w:szCs w:val="21"/>
+        </w:rPr>
+      </w:pPr>
+      <w:r>
+        <w:rPr>
+          <w:rFonts w:ascii="Arial" w:hAnsi="Arial" w:cs="Arial"/>
+          <w:color w:val="494949"/>
+          <w:sz w:val="21"/>
+          <w:szCs w:val="21"/>
+        </w:rPr>
+        <w:t xml:space="preserve">shift+alt+up/down </w:t>
+      </w:r>
+      <w:r>
+        <w:rPr>
+          <w:rFonts w:ascii="Arial" w:hAnsi="Arial" w:cs="Arial"/>
+          <w:color w:val="494949"/>
+          <w:sz w:val="21"/>
+          <w:szCs w:val="21"/>
+        </w:rPr>
+        <w:t>复制行到前面</w:t>
+      </w:r>
+      <w:r>
+        <w:rPr>
+          <w:rFonts w:ascii="Arial" w:hAnsi="Arial" w:cs="Arial"/>
+          <w:color w:val="494949"/>
+          <w:sz w:val="21"/>
+          <w:szCs w:val="21"/>
+        </w:rPr>
+        <w:t>/</w:t>
+      </w:r>
+      <w:r>
+        <w:rPr>
+          <w:rFonts w:ascii="Arial" w:hAnsi="Arial" w:cs="Arial"/>
+          <w:color w:val="494949"/>
+          <w:sz w:val="21"/>
+          <w:szCs w:val="21"/>
+        </w:rPr>
+        <w:t>后面</w:t>
+      </w:r>
+    </w:p>
+    <w:p>
+      <w:pPr>
+        <w:pStyle w:val="a5"/>
+        <w:spacing w:before="150" w:beforeAutospacing="0" w:after="150" w:afterAutospacing="0"/>
+        <w:rPr>
+          <w:rFonts w:ascii="Arial" w:hAnsi="Arial" w:cs="Arial"/>
+          <w:color w:val="494949"/>
+          <w:sz w:val="21"/>
+          <w:szCs w:val="21"/>
+        </w:rPr>
+      </w:pPr>
+      <w:r>
+        <w:rPr>
+          <w:rFonts w:ascii="Arial" w:hAnsi="Arial" w:cs="Arial"/>
+          <w:color w:val="494949"/>
+          <w:sz w:val="21"/>
+          <w:szCs w:val="21"/>
+        </w:rPr>
+        <w:lastRenderedPageBreak/>
+        <w:t xml:space="preserve">ctrl+d </w:t>
+      </w:r>
+      <w:r>
+        <w:rPr>
+          <w:rFonts w:ascii="Arial" w:hAnsi="Arial" w:cs="Arial"/>
+          <w:color w:val="494949"/>
+          <w:sz w:val="21"/>
+          <w:szCs w:val="21"/>
+        </w:rPr>
+        <w:t>将光标所在行的下一行格式化到当前行</w:t>
+      </w:r>
+      <w:r>
+        <w:rPr>
+          <w:rFonts w:ascii="Arial" w:hAnsi="Arial" w:cs="Arial"/>
+          <w:color w:val="494949"/>
+          <w:sz w:val="21"/>
+          <w:szCs w:val="21"/>
+        </w:rPr>
+        <w:t>.</w:t>
+      </w:r>
+    </w:p>
+    <w:p>
+      <w:pPr>
+        <w:pStyle w:val="a5"/>
+        <w:spacing w:before="150" w:beforeAutospacing="0" w:after="150" w:afterAutospacing="0"/>
+        <w:rPr>
+          <w:rFonts w:ascii="Arial" w:hAnsi="Arial" w:cs="Arial" w:hint="eastAsia"/>
+          <w:color w:val="494949"/>
+          <w:sz w:val="21"/>
+          <w:szCs w:val="21"/>
+        </w:rPr>
+      </w:pPr>
+      <w:r>
+        <w:rPr>
+          <w:rFonts w:ascii="Arial" w:hAnsi="Arial" w:cs="Arial"/>
+          <w:color w:val="494949"/>
+          <w:sz w:val="21"/>
+          <w:szCs w:val="21"/>
+        </w:rPr>
+        <w:t xml:space="preserve">ctrl+x </w:t>
+      </w:r>
+      <w:r>
+        <w:rPr>
+          <w:rFonts w:ascii="Arial" w:hAnsi="Arial" w:cs="Arial"/>
+          <w:color w:val="494949"/>
+          <w:sz w:val="21"/>
+          <w:szCs w:val="21"/>
+        </w:rPr>
+        <w:t>剪切当前行</w:t>
+      </w:r>
+    </w:p>
+    <w:p>
+      <w:pPr>
+        <w:pStyle w:val="a5"/>
+        <w:spacing w:before="150" w:beforeAutospacing="0" w:after="150" w:afterAutospacing="0"/>
+        <w:rPr>
+          <w:rFonts w:ascii="Arial" w:hAnsi="Arial" w:cs="Arial" w:hint="eastAsia"/>
+          <w:color w:val="494949"/>
+          <w:sz w:val="21"/>
+          <w:szCs w:val="21"/>
+        </w:rPr>
+      </w:pPr>
+    </w:p>
+    <w:p>
+      <w:pPr>
+        <w:pStyle w:val="1"/>
+        <w:rPr>
+          <w:rFonts w:hint="eastAsia"/>
+        </w:rPr>
+      </w:pPr>
+      <w:r>
+        <w:rPr>
+          <w:rFonts w:hint="eastAsia"/>
+        </w:rPr>
+        <w:lastRenderedPageBreak/>
+        <w:t>x.其它插件</w:t>
+      </w:r>
+    </w:p>
+    <w:p>
+      <w:pPr>
+        <w:rPr>
+          <w:rFonts w:hint="eastAsia"/>
+        </w:rPr>
+      </w:pPr>
+      <w:r>
+        <w:t>Bracket Pair Colorizer</w:t>
+      </w:r>
+      <w:r>
+        <w:rPr>
+          <w:rFonts w:hint="eastAsia"/>
+        </w:rPr>
+        <w:t xml:space="preserve"> </w:t>
+      </w:r>
+      <w:r>
+        <w:rPr>
+          <w:rFonts w:hint="eastAsia"/>
+        </w:rPr>
+        <w:t>括号高亮插件</w:t>
+      </w:r>
+    </w:p>
+    <w:p>
+      <w:r>
+        <w:rPr>
+          <w:rFonts w:hint="eastAsia"/>
+        </w:rPr>
+        <w:t>Gitlens    git</w:t>
+      </w:r>
+      <w:r>
+        <w:rPr>
+          <w:rFonts w:hint="eastAsia"/>
+        </w:rPr>
+        <w:t>分支管理插件</w:t>
+      </w:r>
+      <w:bookmarkStart w:id="3" w:name="_GoBack"/>
+      <w:bookmarkEnd w:id="3"/>
+    </w:p>
+    <w:p>
+      <w:r>
+        <w:br w:type="page"/>
+      </w:r>
+    </w:p>
+    <w:p/>
+    <w:p>
+      <w:r>
         <w:rPr>
           <w:rFonts w:hint="eastAsia"/>
         </w:rPr>
@@ -971,6 +3328,44 @@
     </w:sectPr>
   </w:body>
 </w:document>
+</file>
+
+<file path=word/endnotes.xml><?xml version="1.0" encoding="utf-8"?>
+<w:endnotes xmlns:wpc="http://schemas.microsoft.com/office/word/2010/wordprocessingCanvas" xmlns:mc="http://schemas.openxmlformats.org/markup-compatibility/2006" xmlns:o="urn:schemas-microsoft-com:office:office" xmlns:r="http://schemas.openxmlformats.org/officeDocument/2006/relationships" xmlns:m="http://schemas.openxmlformats.org/officeDocument/2006/math" xmlns:v="urn:schemas-microsoft-com:vml" xmlns:wp14="http://schemas.microsoft.com/office/word/2010/wordprocessingDrawing" xmlns:wp="http://schemas.openxmlformats.org/drawingml/2006/wordprocessingDrawing" xmlns:w10="urn:schemas-microsoft-com:office:word" xmlns:w="http://schemas.openxmlformats.org/wordprocessingml/2006/main" xmlns:w14="http://schemas.microsoft.com/office/word/2010/wordml" xmlns:wpg="http://schemas.microsoft.com/office/word/2010/wordprocessingGroup" xmlns:wpi="http://schemas.microsoft.com/office/word/2010/wordprocessingInk" xmlns:wne="http://schemas.microsoft.com/office/word/2006/wordml" xmlns:wps="http://schemas.microsoft.com/office/word/2010/wordprocessingShape" mc:Ignorable="w14 wp14">
+  <w:endnote w:type="separator" w:id="-1">
+    <w:p>
+      <w:r>
+        <w:separator/>
+      </w:r>
+    </w:p>
+  </w:endnote>
+  <w:endnote w:type="continuationSeparator" w:id="0">
+    <w:p>
+      <w:r>
+        <w:continuationSeparator/>
+      </w:r>
+    </w:p>
+  </w:endnote>
+</w:endnotes>
+</file>
+
+<file path=word/footnotes.xml><?xml version="1.0" encoding="utf-8"?>
+<w:footnotes xmlns:wpc="http://schemas.microsoft.com/office/word/2010/wordprocessingCanvas" xmlns:mc="http://schemas.openxmlformats.org/markup-compatibility/2006" xmlns:o="urn:schemas-microsoft-com:office:office" xmlns:r="http://schemas.openxmlformats.org/officeDocument/2006/relationships" xmlns:m="http://schemas.openxmlformats.org/officeDocument/2006/math" xmlns:v="urn:schemas-microsoft-com:vml" xmlns:wp14="http://schemas.microsoft.com/office/word/2010/wordprocessingDrawing" xmlns:wp="http://schemas.openxmlformats.org/drawingml/2006/wordprocessingDrawing" xmlns:w10="urn:schemas-microsoft-com:office:word" xmlns:w="http://schemas.openxmlformats.org/wordprocessingml/2006/main" xmlns:w14="http://schemas.microsoft.com/office/word/2010/wordml" xmlns:wpg="http://schemas.microsoft.com/office/word/2010/wordprocessingGroup" xmlns:wpi="http://schemas.microsoft.com/office/word/2010/wordprocessingInk" xmlns:wne="http://schemas.microsoft.com/office/word/2006/wordml" xmlns:wps="http://schemas.microsoft.com/office/word/2010/wordprocessingShape" mc:Ignorable="w14 wp14">
+  <w:footnote w:type="separator" w:id="-1">
+    <w:p>
+      <w:r>
+        <w:separator/>
+      </w:r>
+    </w:p>
+  </w:footnote>
+  <w:footnote w:type="continuationSeparator" w:id="0">
+    <w:p>
+      <w:r>
+        <w:continuationSeparator/>
+      </w:r>
+    </w:p>
+  </w:footnote>
+</w:footnotes>
 </file>
 
 <file path=word/styles.xml><?xml version="1.0" encoding="utf-8"?>
@@ -1266,6 +3661,95 @@
     <w:rPr>
       <w:color w:val="0000FF" w:themeColor="hyperlink"/>
       <w:u w:val="single"/>
+    </w:rPr>
+  </w:style>
+  <w:style w:type="paragraph" w:styleId="a5">
+    <w:name w:val="Normal (Web)"/>
+    <w:basedOn w:val="a"/>
+    <w:uiPriority w:val="99"/>
+    <w:semiHidden/>
+    <w:unhideWhenUsed/>
+    <w:rsid w:val="00FA5109"/>
+    <w:pPr>
+      <w:widowControl/>
+      <w:spacing w:before="100" w:beforeAutospacing="1" w:after="100" w:afterAutospacing="1"/>
+      <w:jc w:val="left"/>
+    </w:pPr>
+    <w:rPr>
+      <w:rFonts w:ascii="SimSun" w:eastAsia="SimSun" w:hAnsi="SimSun" w:cs="SimSun"/>
+      <w:kern w:val="0"/>
+      <w:sz w:val="24"/>
+      <w:szCs w:val="24"/>
+    </w:rPr>
+  </w:style>
+  <w:style w:type="character" w:customStyle="1" w:styleId="apple-tab-span">
+    <w:name w:val="apple-tab-span"/>
+    <w:basedOn w:val="a0"/>
+    <w:rsid w:val="00FA5109"/>
+  </w:style>
+  <w:style w:type="paragraph" w:styleId="a6">
+    <w:name w:val="header"/>
+    <w:basedOn w:val="a"/>
+    <w:link w:val="Char0"/>
+    <w:uiPriority w:val="99"/>
+    <w:unhideWhenUsed/>
+    <w:rsid w:val="009E59AE"/>
+    <w:pPr>
+      <w:pBdr>
+        <w:bottom w:val="single" w:sz="6" w:space="1" w:color="auto"/>
+      </w:pBdr>
+      <w:tabs>
+        <w:tab w:val="center" w:pos="4252"/>
+        <w:tab w:val="right" w:pos="8504"/>
+      </w:tabs>
+      <w:snapToGrid w:val="0"/>
+      <w:jc w:val="center"/>
+    </w:pPr>
+    <w:rPr>
+      <w:sz w:val="18"/>
+      <w:szCs w:val="18"/>
+    </w:rPr>
+  </w:style>
+  <w:style w:type="character" w:customStyle="1" w:styleId="Char0">
+    <w:name w:val="页眉 Char"/>
+    <w:basedOn w:val="a0"/>
+    <w:link w:val="a6"/>
+    <w:uiPriority w:val="99"/>
+    <w:rsid w:val="009E59AE"/>
+    <w:rPr>
+      <w:sz w:val="18"/>
+      <w:szCs w:val="18"/>
+    </w:rPr>
+  </w:style>
+  <w:style w:type="paragraph" w:styleId="a7">
+    <w:name w:val="footer"/>
+    <w:basedOn w:val="a"/>
+    <w:link w:val="Char1"/>
+    <w:uiPriority w:val="99"/>
+    <w:unhideWhenUsed/>
+    <w:rsid w:val="009E59AE"/>
+    <w:pPr>
+      <w:tabs>
+        <w:tab w:val="center" w:pos="4252"/>
+        <w:tab w:val="right" w:pos="8504"/>
+      </w:tabs>
+      <w:snapToGrid w:val="0"/>
+      <w:jc w:val="left"/>
+    </w:pPr>
+    <w:rPr>
+      <w:sz w:val="18"/>
+      <w:szCs w:val="18"/>
+    </w:rPr>
+  </w:style>
+  <w:style w:type="character" w:customStyle="1" w:styleId="Char1">
+    <w:name w:val="页脚 Char"/>
+    <w:basedOn w:val="a0"/>
+    <w:link w:val="a7"/>
+    <w:uiPriority w:val="99"/>
+    <w:rsid w:val="009E59AE"/>
+    <w:rPr>
+      <w:sz w:val="18"/>
+      <w:szCs w:val="18"/>
     </w:rPr>
   </w:style>
 </w:styles>
@@ -1566,6 +4050,95 @@
       <w:u w:val="single"/>
     </w:rPr>
   </w:style>
+  <w:style w:type="paragraph" w:styleId="a5">
+    <w:name w:val="Normal (Web)"/>
+    <w:basedOn w:val="a"/>
+    <w:uiPriority w:val="99"/>
+    <w:semiHidden/>
+    <w:unhideWhenUsed/>
+    <w:rsid w:val="00FA5109"/>
+    <w:pPr>
+      <w:widowControl/>
+      <w:spacing w:before="100" w:beforeAutospacing="1" w:after="100" w:afterAutospacing="1"/>
+      <w:jc w:val="left"/>
+    </w:pPr>
+    <w:rPr>
+      <w:rFonts w:ascii="SimSun" w:eastAsia="SimSun" w:hAnsi="SimSun" w:cs="SimSun"/>
+      <w:kern w:val="0"/>
+      <w:sz w:val="24"/>
+      <w:szCs w:val="24"/>
+    </w:rPr>
+  </w:style>
+  <w:style w:type="character" w:customStyle="1" w:styleId="apple-tab-span">
+    <w:name w:val="apple-tab-span"/>
+    <w:basedOn w:val="a0"/>
+    <w:rsid w:val="00FA5109"/>
+  </w:style>
+  <w:style w:type="paragraph" w:styleId="a6">
+    <w:name w:val="header"/>
+    <w:basedOn w:val="a"/>
+    <w:link w:val="Char0"/>
+    <w:uiPriority w:val="99"/>
+    <w:unhideWhenUsed/>
+    <w:rsid w:val="009E59AE"/>
+    <w:pPr>
+      <w:pBdr>
+        <w:bottom w:val="single" w:sz="6" w:space="1" w:color="auto"/>
+      </w:pBdr>
+      <w:tabs>
+        <w:tab w:val="center" w:pos="4252"/>
+        <w:tab w:val="right" w:pos="8504"/>
+      </w:tabs>
+      <w:snapToGrid w:val="0"/>
+      <w:jc w:val="center"/>
+    </w:pPr>
+    <w:rPr>
+      <w:sz w:val="18"/>
+      <w:szCs w:val="18"/>
+    </w:rPr>
+  </w:style>
+  <w:style w:type="character" w:customStyle="1" w:styleId="Char0">
+    <w:name w:val="页眉 Char"/>
+    <w:basedOn w:val="a0"/>
+    <w:link w:val="a6"/>
+    <w:uiPriority w:val="99"/>
+    <w:rsid w:val="009E59AE"/>
+    <w:rPr>
+      <w:sz w:val="18"/>
+      <w:szCs w:val="18"/>
+    </w:rPr>
+  </w:style>
+  <w:style w:type="paragraph" w:styleId="a7">
+    <w:name w:val="footer"/>
+    <w:basedOn w:val="a"/>
+    <w:link w:val="Char1"/>
+    <w:uiPriority w:val="99"/>
+    <w:unhideWhenUsed/>
+    <w:rsid w:val="009E59AE"/>
+    <w:pPr>
+      <w:tabs>
+        <w:tab w:val="center" w:pos="4252"/>
+        <w:tab w:val="right" w:pos="8504"/>
+      </w:tabs>
+      <w:snapToGrid w:val="0"/>
+      <w:jc w:val="left"/>
+    </w:pPr>
+    <w:rPr>
+      <w:sz w:val="18"/>
+      <w:szCs w:val="18"/>
+    </w:rPr>
+  </w:style>
+  <w:style w:type="character" w:customStyle="1" w:styleId="Char1">
+    <w:name w:val="页脚 Char"/>
+    <w:basedOn w:val="a0"/>
+    <w:link w:val="a7"/>
+    <w:uiPriority w:val="99"/>
+    <w:rsid w:val="009E59AE"/>
+    <w:rPr>
+      <w:sz w:val="18"/>
+      <w:szCs w:val="18"/>
+    </w:rPr>
+  </w:style>
 </w:styles>
 </file>
 
@@ -1859,7 +4432,7 @@
 </file>
 
 <file path=customXml/itemProps1.xml><?xml version="1.0" encoding="utf-8"?>
-<ds:datastoreItem xmlns:ds="http://schemas.openxmlformats.org/officeDocument/2006/customXml" ds:itemID="{4E2D22F4-901B-4083-8C08-868CB18AA70F}">
+<ds:datastoreItem xmlns:ds="http://schemas.openxmlformats.org/officeDocument/2006/customXml" ds:itemID="{837ECED8-4141-4CD2-877C-9D5D50083084}">
   <ds:schemaRefs>
     <ds:schemaRef ds:uri="http://schemas.openxmlformats.org/officeDocument/2006/bibliography"/>
   </ds:schemaRefs>

</xml_diff>